<commit_message>
greenbone nessus cvss  update
</commit_message>
<xml_diff>
--- a/backend/api/sources/templates/templateGreenbone.docx
+++ b/backend/api/sources/templates/templateGreenbone.docx
@@ -1181,7 +1181,6 @@
               <w:tab w:val="left" w:pos="360"/>
               <w:tab w:val="right" w:leader="dot" w:pos="9010"/>
             </w:tabs>
-            <w:spacing w:before="0"/>
             <w:rPr>
               <w:rFonts w:ascii="TH Sarabun New" w:hAnsi="TH Sarabun New" w:cs="TH Sarabun New"/>
               <w:b w:val="0"/>
@@ -1226,130 +1225,112 @@
             </w:rPr>
             <w:fldChar w:fldCharType="separate"/>
           </w:r>
-          <w:hyperlink w:anchor="_Toc98507702" w:history="1">
+          <w:hyperlink w:anchor="_Toc100647613" w:history="1">
             <w:r>
               <w:rPr>
                 <w:rStyle w:val="Hyperlink"/>
                 <w:rFonts w:ascii="TH Sarabun New" w:eastAsia="Sarabun" w:hAnsi="TH Sarabun New" w:cs="TH Sarabun New"/>
+                <w:b w:val="0"/>
+                <w:bCs w:val="0"/>
+                <w:noProof/>
+                <w:szCs w:val="24"/>
+              </w:rPr>
+              <w:t>1.</w:t>
+            </w:r>
+            <w:r>
+              <w:rPr>
+                <w:rFonts w:ascii="TH Sarabun New" w:hAnsi="TH Sarabun New" w:cs="TH Sarabun New"/>
                 <w:b w:val="0"/>
                 <w:bCs w:val="0"/>
                 <w:i w:val="0"/>
                 <w:iCs w:val="0"/>
                 <w:noProof/>
                 <w:szCs w:val="24"/>
-              </w:rPr>
-              <w:t>1.</w:t>
-            </w:r>
-            <w:r>
-              <w:rPr>
-                <w:rFonts w:ascii="TH Sarabun New" w:hAnsi="TH Sarabun New" w:cs="TH Sarabun New"/>
+                <w:lang w:eastAsia="en-US" w:bidi="th-TH"/>
+              </w:rPr>
+              <w:tab/>
+            </w:r>
+            <w:r>
+              <w:rPr>
+                <w:rStyle w:val="Hyperlink"/>
+                <w:rFonts w:ascii="TH Sarabun New" w:eastAsia="Sarabun" w:hAnsi="TH Sarabun New" w:cs="TH Sarabun New"/>
                 <w:b w:val="0"/>
                 <w:bCs w:val="0"/>
-                <w:i w:val="0"/>
-                <w:iCs w:val="0"/>
                 <w:noProof/>
                 <w:szCs w:val="24"/>
-                <w:lang w:eastAsia="en-US" w:bidi="th-TH"/>
-              </w:rPr>
-              <w:tab/>
-            </w:r>
-            <w:r>
-              <w:rPr>
-                <w:rStyle w:val="Hyperlink"/>
-                <w:rFonts w:ascii="TH Sarabun New" w:eastAsia="Sarabun" w:hAnsi="TH Sarabun New" w:cs="TH Sarabun New"/>
+              </w:rPr>
+              <w:t>Restrictions on disclosure and use of information</w:t>
+            </w:r>
+            <w:r>
+              <w:rPr>
+                <w:rFonts w:ascii="TH Sarabun New" w:hAnsi="TH Sarabun New" w:cs="TH Sarabun New"/>
                 <w:b w:val="0"/>
                 <w:bCs w:val="0"/>
-                <w:i w:val="0"/>
-                <w:iCs w:val="0"/>
-                <w:noProof/>
+                <w:noProof/>
+                <w:webHidden/>
                 <w:szCs w:val="24"/>
               </w:rPr>
-              <w:t>Restrictions on disclosure and use of information</w:t>
+              <w:tab/>
             </w:r>
             <w:r>
               <w:rPr>
                 <w:rFonts w:ascii="TH Sarabun New" w:hAnsi="TH Sarabun New" w:cs="TH Sarabun New"/>
                 <w:b w:val="0"/>
                 <w:bCs w:val="0"/>
-                <w:i w:val="0"/>
-                <w:iCs w:val="0"/>
                 <w:noProof/>
                 <w:webHidden/>
                 <w:szCs w:val="24"/>
               </w:rPr>
-              <w:tab/>
+              <w:fldChar w:fldCharType="begin"/>
             </w:r>
             <w:r>
               <w:rPr>
                 <w:rFonts w:ascii="TH Sarabun New" w:hAnsi="TH Sarabun New" w:cs="TH Sarabun New"/>
                 <w:b w:val="0"/>
                 <w:bCs w:val="0"/>
-                <w:i w:val="0"/>
-                <w:iCs w:val="0"/>
                 <w:noProof/>
                 <w:webHidden/>
                 <w:szCs w:val="24"/>
               </w:rPr>
-              <w:fldChar w:fldCharType="begin"/>
+              <w:instrText xml:space="preserve"> PAGEREF _Toc100647613 \h </w:instrText>
             </w:r>
             <w:r>
               <w:rPr>
                 <w:rFonts w:ascii="TH Sarabun New" w:hAnsi="TH Sarabun New" w:cs="TH Sarabun New"/>
                 <w:b w:val="0"/>
                 <w:bCs w:val="0"/>
-                <w:i w:val="0"/>
-                <w:iCs w:val="0"/>
                 <w:noProof/>
                 <w:webHidden/>
                 <w:szCs w:val="24"/>
               </w:rPr>
-              <w:instrText xml:space="preserve"> PAGEREF _Toc98507702 \h </w:instrText>
             </w:r>
             <w:r>
               <w:rPr>
                 <w:rFonts w:ascii="TH Sarabun New" w:hAnsi="TH Sarabun New" w:cs="TH Sarabun New"/>
                 <w:b w:val="0"/>
                 <w:bCs w:val="0"/>
-                <w:i w:val="0"/>
-                <w:iCs w:val="0"/>
                 <w:noProof/>
                 <w:webHidden/>
                 <w:szCs w:val="24"/>
               </w:rPr>
+              <w:fldChar w:fldCharType="separate"/>
             </w:r>
             <w:r>
               <w:rPr>
                 <w:rFonts w:ascii="TH Sarabun New" w:hAnsi="TH Sarabun New" w:cs="TH Sarabun New"/>
                 <w:b w:val="0"/>
                 <w:bCs w:val="0"/>
-                <w:i w:val="0"/>
-                <w:iCs w:val="0"/>
                 <w:noProof/>
                 <w:webHidden/>
                 <w:szCs w:val="24"/>
               </w:rPr>
-              <w:fldChar w:fldCharType="separate"/>
+              <w:t>4</w:t>
             </w:r>
             <w:r>
               <w:rPr>
                 <w:rFonts w:ascii="TH Sarabun New" w:hAnsi="TH Sarabun New" w:cs="TH Sarabun New"/>
                 <w:b w:val="0"/>
                 <w:bCs w:val="0"/>
-                <w:i w:val="0"/>
-                <w:iCs w:val="0"/>
-                <w:noProof/>
-                <w:webHidden/>
-                <w:szCs w:val="24"/>
-              </w:rPr>
-              <w:t>4</w:t>
-            </w:r>
-            <w:r>
-              <w:rPr>
-                <w:rFonts w:ascii="TH Sarabun New" w:hAnsi="TH Sarabun New" w:cs="TH Sarabun New"/>
-                <w:b w:val="0"/>
-                <w:bCs w:val="0"/>
-                <w:i w:val="0"/>
-                <w:iCs w:val="0"/>
                 <w:noProof/>
                 <w:webHidden/>
                 <w:szCs w:val="24"/>
@@ -1365,7 +1346,6 @@
               <w:tab w:val="left" w:pos="360"/>
               <w:tab w:val="right" w:leader="dot" w:pos="9010"/>
             </w:tabs>
-            <w:spacing w:before="0"/>
             <w:rPr>
               <w:rFonts w:ascii="TH Sarabun New" w:hAnsi="TH Sarabun New" w:cs="TH Sarabun New"/>
               <w:b w:val="0"/>
@@ -1377,130 +1357,112 @@
               <w:lang w:eastAsia="en-US" w:bidi="th-TH"/>
             </w:rPr>
           </w:pPr>
-          <w:hyperlink w:anchor="_Toc98507703" w:history="1">
+          <w:hyperlink w:anchor="_Toc100647614" w:history="1">
             <w:r>
               <w:rPr>
                 <w:rStyle w:val="Hyperlink"/>
                 <w:rFonts w:ascii="TH Sarabun New" w:eastAsia="Sarabun" w:hAnsi="TH Sarabun New" w:cs="TH Sarabun New"/>
+                <w:b w:val="0"/>
+                <w:bCs w:val="0"/>
+                <w:noProof/>
+                <w:szCs w:val="24"/>
+              </w:rPr>
+              <w:t>2.</w:t>
+            </w:r>
+            <w:r>
+              <w:rPr>
+                <w:rFonts w:ascii="TH Sarabun New" w:hAnsi="TH Sarabun New" w:cs="TH Sarabun New"/>
                 <w:b w:val="0"/>
                 <w:bCs w:val="0"/>
                 <w:i w:val="0"/>
                 <w:iCs w:val="0"/>
                 <w:noProof/>
                 <w:szCs w:val="24"/>
-              </w:rPr>
-              <w:t>2.</w:t>
-            </w:r>
-            <w:r>
-              <w:rPr>
-                <w:rFonts w:ascii="TH Sarabun New" w:hAnsi="TH Sarabun New" w:cs="TH Sarabun New"/>
+                <w:lang w:eastAsia="en-US" w:bidi="th-TH"/>
+              </w:rPr>
+              <w:tab/>
+            </w:r>
+            <w:r>
+              <w:rPr>
+                <w:rStyle w:val="Hyperlink"/>
+                <w:rFonts w:ascii="TH Sarabun New" w:eastAsia="Sarabun" w:hAnsi="TH Sarabun New" w:cs="TH Sarabun New"/>
                 <w:b w:val="0"/>
                 <w:bCs w:val="0"/>
-                <w:i w:val="0"/>
-                <w:iCs w:val="0"/>
                 <w:noProof/>
                 <w:szCs w:val="24"/>
-                <w:lang w:eastAsia="en-US" w:bidi="th-TH"/>
-              </w:rPr>
-              <w:tab/>
-            </w:r>
-            <w:r>
-              <w:rPr>
-                <w:rStyle w:val="Hyperlink"/>
-                <w:rFonts w:ascii="TH Sarabun New" w:eastAsia="Sarabun" w:hAnsi="TH Sarabun New" w:cs="TH Sarabun New"/>
+              </w:rPr>
+              <w:t>Operation Method</w:t>
+            </w:r>
+            <w:r>
+              <w:rPr>
+                <w:rFonts w:ascii="TH Sarabun New" w:hAnsi="TH Sarabun New" w:cs="TH Sarabun New"/>
                 <w:b w:val="0"/>
                 <w:bCs w:val="0"/>
-                <w:i w:val="0"/>
-                <w:iCs w:val="0"/>
-                <w:noProof/>
+                <w:noProof/>
+                <w:webHidden/>
                 <w:szCs w:val="24"/>
               </w:rPr>
-              <w:t>Operation Method</w:t>
+              <w:tab/>
             </w:r>
             <w:r>
               <w:rPr>
                 <w:rFonts w:ascii="TH Sarabun New" w:hAnsi="TH Sarabun New" w:cs="TH Sarabun New"/>
                 <w:b w:val="0"/>
                 <w:bCs w:val="0"/>
-                <w:i w:val="0"/>
-                <w:iCs w:val="0"/>
                 <w:noProof/>
                 <w:webHidden/>
                 <w:szCs w:val="24"/>
               </w:rPr>
-              <w:tab/>
+              <w:fldChar w:fldCharType="begin"/>
             </w:r>
             <w:r>
               <w:rPr>
                 <w:rFonts w:ascii="TH Sarabun New" w:hAnsi="TH Sarabun New" w:cs="TH Sarabun New"/>
                 <w:b w:val="0"/>
                 <w:bCs w:val="0"/>
-                <w:i w:val="0"/>
-                <w:iCs w:val="0"/>
                 <w:noProof/>
                 <w:webHidden/>
                 <w:szCs w:val="24"/>
               </w:rPr>
-              <w:fldChar w:fldCharType="begin"/>
+              <w:instrText xml:space="preserve"> PAGEREF _Toc100647614 \h </w:instrText>
             </w:r>
             <w:r>
               <w:rPr>
                 <w:rFonts w:ascii="TH Sarabun New" w:hAnsi="TH Sarabun New" w:cs="TH Sarabun New"/>
                 <w:b w:val="0"/>
                 <w:bCs w:val="0"/>
-                <w:i w:val="0"/>
-                <w:iCs w:val="0"/>
                 <w:noProof/>
                 <w:webHidden/>
                 <w:szCs w:val="24"/>
               </w:rPr>
-              <w:instrText xml:space="preserve"> PAGEREF _Toc98507703 \h </w:instrText>
             </w:r>
             <w:r>
               <w:rPr>
                 <w:rFonts w:ascii="TH Sarabun New" w:hAnsi="TH Sarabun New" w:cs="TH Sarabun New"/>
                 <w:b w:val="0"/>
                 <w:bCs w:val="0"/>
-                <w:i w:val="0"/>
-                <w:iCs w:val="0"/>
                 <w:noProof/>
                 <w:webHidden/>
                 <w:szCs w:val="24"/>
               </w:rPr>
+              <w:fldChar w:fldCharType="separate"/>
             </w:r>
             <w:r>
               <w:rPr>
                 <w:rFonts w:ascii="TH Sarabun New" w:hAnsi="TH Sarabun New" w:cs="TH Sarabun New"/>
                 <w:b w:val="0"/>
                 <w:bCs w:val="0"/>
-                <w:i w:val="0"/>
-                <w:iCs w:val="0"/>
                 <w:noProof/>
                 <w:webHidden/>
                 <w:szCs w:val="24"/>
               </w:rPr>
-              <w:fldChar w:fldCharType="separate"/>
+              <w:t>5</w:t>
             </w:r>
             <w:r>
               <w:rPr>
                 <w:rFonts w:ascii="TH Sarabun New" w:hAnsi="TH Sarabun New" w:cs="TH Sarabun New"/>
                 <w:b w:val="0"/>
                 <w:bCs w:val="0"/>
-                <w:i w:val="0"/>
-                <w:iCs w:val="0"/>
-                <w:noProof/>
-                <w:webHidden/>
-                <w:szCs w:val="24"/>
-              </w:rPr>
-              <w:t>5</w:t>
-            </w:r>
-            <w:r>
-              <w:rPr>
-                <w:rFonts w:ascii="TH Sarabun New" w:hAnsi="TH Sarabun New" w:cs="TH Sarabun New"/>
-                <w:b w:val="0"/>
-                <w:bCs w:val="0"/>
-                <w:i w:val="0"/>
-                <w:iCs w:val="0"/>
                 <w:noProof/>
                 <w:webHidden/>
                 <w:szCs w:val="24"/>
@@ -1516,7 +1478,6 @@
               <w:tab w:val="left" w:pos="360"/>
               <w:tab w:val="right" w:leader="dot" w:pos="9010"/>
             </w:tabs>
-            <w:spacing w:before="0"/>
             <w:rPr>
               <w:rFonts w:ascii="TH Sarabun New" w:hAnsi="TH Sarabun New" w:cs="TH Sarabun New"/>
               <w:b w:val="0"/>
@@ -1528,130 +1489,112 @@
               <w:lang w:eastAsia="en-US" w:bidi="th-TH"/>
             </w:rPr>
           </w:pPr>
-          <w:hyperlink w:anchor="_Toc98507704" w:history="1">
+          <w:hyperlink w:anchor="_Toc100647615" w:history="1">
             <w:r>
               <w:rPr>
                 <w:rStyle w:val="Hyperlink"/>
                 <w:rFonts w:ascii="TH Sarabun New" w:eastAsia="Sarabun" w:hAnsi="TH Sarabun New" w:cs="TH Sarabun New"/>
+                <w:b w:val="0"/>
+                <w:bCs w:val="0"/>
+                <w:noProof/>
+                <w:szCs w:val="24"/>
+              </w:rPr>
+              <w:t>3.</w:t>
+            </w:r>
+            <w:r>
+              <w:rPr>
+                <w:rFonts w:ascii="TH Sarabun New" w:hAnsi="TH Sarabun New" w:cs="TH Sarabun New"/>
                 <w:b w:val="0"/>
                 <w:bCs w:val="0"/>
                 <w:i w:val="0"/>
                 <w:iCs w:val="0"/>
                 <w:noProof/>
                 <w:szCs w:val="24"/>
-              </w:rPr>
-              <w:t>3.</w:t>
-            </w:r>
-            <w:r>
-              <w:rPr>
-                <w:rFonts w:ascii="TH Sarabun New" w:hAnsi="TH Sarabun New" w:cs="TH Sarabun New"/>
+                <w:lang w:eastAsia="en-US" w:bidi="th-TH"/>
+              </w:rPr>
+              <w:tab/>
+            </w:r>
+            <w:r>
+              <w:rPr>
+                <w:rStyle w:val="Hyperlink"/>
+                <w:rFonts w:ascii="TH Sarabun New" w:eastAsia="Sarabun" w:hAnsi="TH Sarabun New" w:cs="TH Sarabun New"/>
                 <w:b w:val="0"/>
                 <w:bCs w:val="0"/>
-                <w:i w:val="0"/>
-                <w:iCs w:val="0"/>
                 <w:noProof/>
                 <w:szCs w:val="24"/>
-                <w:lang w:eastAsia="en-US" w:bidi="th-TH"/>
-              </w:rPr>
-              <w:tab/>
-            </w:r>
-            <w:r>
-              <w:rPr>
-                <w:rStyle w:val="Hyperlink"/>
-                <w:rFonts w:ascii="TH Sarabun New" w:eastAsia="Sarabun" w:hAnsi="TH Sarabun New" w:cs="TH Sarabun New"/>
+              </w:rPr>
+              <w:t>Project Scope</w:t>
+            </w:r>
+            <w:r>
+              <w:rPr>
+                <w:rFonts w:ascii="TH Sarabun New" w:hAnsi="TH Sarabun New" w:cs="TH Sarabun New"/>
                 <w:b w:val="0"/>
                 <w:bCs w:val="0"/>
-                <w:i w:val="0"/>
-                <w:iCs w:val="0"/>
-                <w:noProof/>
+                <w:noProof/>
+                <w:webHidden/>
                 <w:szCs w:val="24"/>
               </w:rPr>
-              <w:t>Project Scope</w:t>
+              <w:tab/>
             </w:r>
             <w:r>
               <w:rPr>
                 <w:rFonts w:ascii="TH Sarabun New" w:hAnsi="TH Sarabun New" w:cs="TH Sarabun New"/>
                 <w:b w:val="0"/>
                 <w:bCs w:val="0"/>
-                <w:i w:val="0"/>
-                <w:iCs w:val="0"/>
                 <w:noProof/>
                 <w:webHidden/>
                 <w:szCs w:val="24"/>
               </w:rPr>
-              <w:tab/>
+              <w:fldChar w:fldCharType="begin"/>
             </w:r>
             <w:r>
               <w:rPr>
                 <w:rFonts w:ascii="TH Sarabun New" w:hAnsi="TH Sarabun New" w:cs="TH Sarabun New"/>
                 <w:b w:val="0"/>
                 <w:bCs w:val="0"/>
-                <w:i w:val="0"/>
-                <w:iCs w:val="0"/>
                 <w:noProof/>
                 <w:webHidden/>
                 <w:szCs w:val="24"/>
               </w:rPr>
-              <w:fldChar w:fldCharType="begin"/>
+              <w:instrText xml:space="preserve"> PAGEREF _Toc100647615 \h </w:instrText>
             </w:r>
             <w:r>
               <w:rPr>
                 <w:rFonts w:ascii="TH Sarabun New" w:hAnsi="TH Sarabun New" w:cs="TH Sarabun New"/>
                 <w:b w:val="0"/>
                 <w:bCs w:val="0"/>
-                <w:i w:val="0"/>
-                <w:iCs w:val="0"/>
                 <w:noProof/>
                 <w:webHidden/>
                 <w:szCs w:val="24"/>
               </w:rPr>
-              <w:instrText xml:space="preserve"> PAGEREF _Toc98507704 \h </w:instrText>
             </w:r>
             <w:r>
               <w:rPr>
                 <w:rFonts w:ascii="TH Sarabun New" w:hAnsi="TH Sarabun New" w:cs="TH Sarabun New"/>
                 <w:b w:val="0"/>
                 <w:bCs w:val="0"/>
-                <w:i w:val="0"/>
-                <w:iCs w:val="0"/>
                 <w:noProof/>
                 <w:webHidden/>
                 <w:szCs w:val="24"/>
               </w:rPr>
+              <w:fldChar w:fldCharType="separate"/>
             </w:r>
             <w:r>
               <w:rPr>
                 <w:rFonts w:ascii="TH Sarabun New" w:hAnsi="TH Sarabun New" w:cs="TH Sarabun New"/>
                 <w:b w:val="0"/>
                 <w:bCs w:val="0"/>
-                <w:i w:val="0"/>
-                <w:iCs w:val="0"/>
                 <w:noProof/>
                 <w:webHidden/>
                 <w:szCs w:val="24"/>
               </w:rPr>
-              <w:fldChar w:fldCharType="separate"/>
+              <w:t>6</w:t>
             </w:r>
             <w:r>
               <w:rPr>
                 <w:rFonts w:ascii="TH Sarabun New" w:hAnsi="TH Sarabun New" w:cs="TH Sarabun New"/>
                 <w:b w:val="0"/>
                 <w:bCs w:val="0"/>
-                <w:i w:val="0"/>
-                <w:iCs w:val="0"/>
-                <w:noProof/>
-                <w:webHidden/>
-                <w:szCs w:val="24"/>
-              </w:rPr>
-              <w:t>6</w:t>
-            </w:r>
-            <w:r>
-              <w:rPr>
-                <w:rFonts w:ascii="TH Sarabun New" w:hAnsi="TH Sarabun New" w:cs="TH Sarabun New"/>
-                <w:b w:val="0"/>
-                <w:bCs w:val="0"/>
-                <w:i w:val="0"/>
-                <w:iCs w:val="0"/>
                 <w:noProof/>
                 <w:webHidden/>
                 <w:szCs w:val="24"/>
@@ -1666,7 +1609,6 @@
             <w:tabs>
               <w:tab w:val="right" w:leader="dot" w:pos="9010"/>
             </w:tabs>
-            <w:spacing w:before="0"/>
             <w:rPr>
               <w:rFonts w:ascii="TH Sarabun New" w:hAnsi="TH Sarabun New" w:cs="TH Sarabun New"/>
               <w:b w:val="0"/>
@@ -1677,7 +1619,7 @@
               <w:lang w:eastAsia="en-US" w:bidi="th-TH"/>
             </w:rPr>
           </w:pPr>
-          <w:hyperlink w:anchor="_Toc98507705" w:history="1">
+          <w:hyperlink w:anchor="_Toc100647616" w:history="1">
             <w:r>
               <w:rPr>
                 <w:rStyle w:val="Hyperlink"/>
@@ -1724,7 +1666,7 @@
                 <w:sz w:val="24"/>
                 <w:szCs w:val="24"/>
               </w:rPr>
-              <w:instrText xml:space="preserve"> PAGEREF _Toc98507705 \h </w:instrText>
+              <w:instrText xml:space="preserve"> PAGEREF _Toc100647616 \h </w:instrText>
             </w:r>
             <w:r>
               <w:rPr>
@@ -1782,7 +1724,6 @@
               <w:tab w:val="left" w:pos="360"/>
               <w:tab w:val="right" w:leader="dot" w:pos="9010"/>
             </w:tabs>
-            <w:spacing w:before="0"/>
             <w:rPr>
               <w:rFonts w:ascii="TH Sarabun New" w:hAnsi="TH Sarabun New" w:cs="TH Sarabun New"/>
               <w:b w:val="0"/>
@@ -1794,130 +1735,112 @@
               <w:lang w:eastAsia="en-US" w:bidi="th-TH"/>
             </w:rPr>
           </w:pPr>
-          <w:hyperlink w:anchor="_Toc98507706" w:history="1">
+          <w:hyperlink w:anchor="_Toc100647617" w:history="1">
             <w:r>
               <w:rPr>
                 <w:rStyle w:val="Hyperlink"/>
                 <w:rFonts w:ascii="TH Sarabun New" w:eastAsia="Sarabun" w:hAnsi="TH Sarabun New" w:cs="TH Sarabun New"/>
+                <w:b w:val="0"/>
+                <w:bCs w:val="0"/>
+                <w:noProof/>
+                <w:szCs w:val="24"/>
+              </w:rPr>
+              <w:t>4.</w:t>
+            </w:r>
+            <w:r>
+              <w:rPr>
+                <w:rFonts w:ascii="TH Sarabun New" w:hAnsi="TH Sarabun New" w:cs="TH Sarabun New"/>
                 <w:b w:val="0"/>
                 <w:bCs w:val="0"/>
                 <w:i w:val="0"/>
                 <w:iCs w:val="0"/>
                 <w:noProof/>
                 <w:szCs w:val="24"/>
-              </w:rPr>
-              <w:t>4.</w:t>
-            </w:r>
-            <w:r>
-              <w:rPr>
-                <w:rFonts w:ascii="TH Sarabun New" w:hAnsi="TH Sarabun New" w:cs="TH Sarabun New"/>
+                <w:lang w:eastAsia="en-US" w:bidi="th-TH"/>
+              </w:rPr>
+              <w:tab/>
+            </w:r>
+            <w:r>
+              <w:rPr>
+                <w:rStyle w:val="Hyperlink"/>
+                <w:rFonts w:ascii="TH Sarabun New" w:eastAsia="Sarabun" w:hAnsi="TH Sarabun New" w:cs="TH Sarabun New"/>
                 <w:b w:val="0"/>
                 <w:bCs w:val="0"/>
-                <w:i w:val="0"/>
-                <w:iCs w:val="0"/>
                 <w:noProof/>
                 <w:szCs w:val="24"/>
-                <w:lang w:eastAsia="en-US" w:bidi="th-TH"/>
-              </w:rPr>
-              <w:tab/>
-            </w:r>
-            <w:r>
-              <w:rPr>
-                <w:rStyle w:val="Hyperlink"/>
-                <w:rFonts w:ascii="TH Sarabun New" w:eastAsia="Sarabun" w:hAnsi="TH Sarabun New" w:cs="TH Sarabun New"/>
+              </w:rPr>
+              <w:t>Testing Tools</w:t>
+            </w:r>
+            <w:r>
+              <w:rPr>
+                <w:rFonts w:ascii="TH Sarabun New" w:hAnsi="TH Sarabun New" w:cs="TH Sarabun New"/>
                 <w:b w:val="0"/>
                 <w:bCs w:val="0"/>
-                <w:i w:val="0"/>
-                <w:iCs w:val="0"/>
-                <w:noProof/>
+                <w:noProof/>
+                <w:webHidden/>
                 <w:szCs w:val="24"/>
               </w:rPr>
-              <w:t>Testing Tools</w:t>
+              <w:tab/>
             </w:r>
             <w:r>
               <w:rPr>
                 <w:rFonts w:ascii="TH Sarabun New" w:hAnsi="TH Sarabun New" w:cs="TH Sarabun New"/>
                 <w:b w:val="0"/>
                 <w:bCs w:val="0"/>
-                <w:i w:val="0"/>
-                <w:iCs w:val="0"/>
                 <w:noProof/>
                 <w:webHidden/>
                 <w:szCs w:val="24"/>
               </w:rPr>
-              <w:tab/>
+              <w:fldChar w:fldCharType="begin"/>
             </w:r>
             <w:r>
               <w:rPr>
                 <w:rFonts w:ascii="TH Sarabun New" w:hAnsi="TH Sarabun New" w:cs="TH Sarabun New"/>
                 <w:b w:val="0"/>
                 <w:bCs w:val="0"/>
-                <w:i w:val="0"/>
-                <w:iCs w:val="0"/>
                 <w:noProof/>
                 <w:webHidden/>
                 <w:szCs w:val="24"/>
               </w:rPr>
-              <w:fldChar w:fldCharType="begin"/>
+              <w:instrText xml:space="preserve"> PAGEREF _Toc100647617 \h </w:instrText>
             </w:r>
             <w:r>
               <w:rPr>
                 <w:rFonts w:ascii="TH Sarabun New" w:hAnsi="TH Sarabun New" w:cs="TH Sarabun New"/>
                 <w:b w:val="0"/>
                 <w:bCs w:val="0"/>
-                <w:i w:val="0"/>
-                <w:iCs w:val="0"/>
                 <w:noProof/>
                 <w:webHidden/>
                 <w:szCs w:val="24"/>
               </w:rPr>
-              <w:instrText xml:space="preserve"> PAGEREF _Toc98507706 \h </w:instrText>
             </w:r>
             <w:r>
               <w:rPr>
                 <w:rFonts w:ascii="TH Sarabun New" w:hAnsi="TH Sarabun New" w:cs="TH Sarabun New"/>
                 <w:b w:val="0"/>
                 <w:bCs w:val="0"/>
-                <w:i w:val="0"/>
-                <w:iCs w:val="0"/>
                 <w:noProof/>
                 <w:webHidden/>
                 <w:szCs w:val="24"/>
               </w:rPr>
+              <w:fldChar w:fldCharType="separate"/>
             </w:r>
             <w:r>
               <w:rPr>
                 <w:rFonts w:ascii="TH Sarabun New" w:hAnsi="TH Sarabun New" w:cs="TH Sarabun New"/>
                 <w:b w:val="0"/>
                 <w:bCs w:val="0"/>
-                <w:i w:val="0"/>
-                <w:iCs w:val="0"/>
                 <w:noProof/>
                 <w:webHidden/>
                 <w:szCs w:val="24"/>
               </w:rPr>
-              <w:fldChar w:fldCharType="separate"/>
+              <w:t>7</w:t>
             </w:r>
             <w:r>
               <w:rPr>
                 <w:rFonts w:ascii="TH Sarabun New" w:hAnsi="TH Sarabun New" w:cs="TH Sarabun New"/>
                 <w:b w:val="0"/>
                 <w:bCs w:val="0"/>
-                <w:i w:val="0"/>
-                <w:iCs w:val="0"/>
-                <w:noProof/>
-                <w:webHidden/>
-                <w:szCs w:val="24"/>
-              </w:rPr>
-              <w:t>7</w:t>
-            </w:r>
-            <w:r>
-              <w:rPr>
-                <w:rFonts w:ascii="TH Sarabun New" w:hAnsi="TH Sarabun New" w:cs="TH Sarabun New"/>
-                <w:b w:val="0"/>
-                <w:bCs w:val="0"/>
-                <w:i w:val="0"/>
-                <w:iCs w:val="0"/>
                 <w:noProof/>
                 <w:webHidden/>
                 <w:szCs w:val="24"/>
@@ -1933,7 +1856,6 @@
               <w:tab w:val="left" w:pos="360"/>
               <w:tab w:val="right" w:leader="dot" w:pos="9010"/>
             </w:tabs>
-            <w:spacing w:before="0"/>
             <w:rPr>
               <w:rFonts w:ascii="TH Sarabun New" w:hAnsi="TH Sarabun New" w:cs="TH Sarabun New"/>
               <w:b w:val="0"/>
@@ -1945,130 +1867,112 @@
               <w:lang w:eastAsia="en-US" w:bidi="th-TH"/>
             </w:rPr>
           </w:pPr>
-          <w:hyperlink w:anchor="_Toc98507707" w:history="1">
+          <w:hyperlink w:anchor="_Toc100647618" w:history="1">
             <w:r>
               <w:rPr>
                 <w:rStyle w:val="Hyperlink"/>
                 <w:rFonts w:ascii="TH Sarabun New" w:eastAsia="Sarabun" w:hAnsi="TH Sarabun New" w:cs="TH Sarabun New"/>
+                <w:b w:val="0"/>
+                <w:bCs w:val="0"/>
+                <w:noProof/>
+                <w:szCs w:val="24"/>
+              </w:rPr>
+              <w:t>5.</w:t>
+            </w:r>
+            <w:r>
+              <w:rPr>
+                <w:rFonts w:ascii="TH Sarabun New" w:hAnsi="TH Sarabun New" w:cs="TH Sarabun New"/>
                 <w:b w:val="0"/>
                 <w:bCs w:val="0"/>
                 <w:i w:val="0"/>
                 <w:iCs w:val="0"/>
                 <w:noProof/>
                 <w:szCs w:val="24"/>
-              </w:rPr>
-              <w:t>5.</w:t>
-            </w:r>
-            <w:r>
-              <w:rPr>
-                <w:rFonts w:ascii="TH Sarabun New" w:hAnsi="TH Sarabun New" w:cs="TH Sarabun New"/>
+                <w:lang w:eastAsia="en-US" w:bidi="th-TH"/>
+              </w:rPr>
+              <w:tab/>
+            </w:r>
+            <w:r>
+              <w:rPr>
+                <w:rStyle w:val="Hyperlink"/>
+                <w:rFonts w:ascii="TH Sarabun New" w:eastAsia="Sarabun" w:hAnsi="TH Sarabun New" w:cs="TH Sarabun New"/>
                 <w:b w:val="0"/>
                 <w:bCs w:val="0"/>
-                <w:i w:val="0"/>
-                <w:iCs w:val="0"/>
                 <w:noProof/>
                 <w:szCs w:val="24"/>
-                <w:lang w:eastAsia="en-US" w:bidi="th-TH"/>
-              </w:rPr>
-              <w:tab/>
-            </w:r>
-            <w:r>
-              <w:rPr>
-                <w:rStyle w:val="Hyperlink"/>
-                <w:rFonts w:ascii="TH Sarabun New" w:eastAsia="Sarabun" w:hAnsi="TH Sarabun New" w:cs="TH Sarabun New"/>
+              </w:rPr>
+              <w:t>Infrastructure Vulnerability Assessment</w:t>
+            </w:r>
+            <w:r>
+              <w:rPr>
+                <w:rFonts w:ascii="TH Sarabun New" w:hAnsi="TH Sarabun New" w:cs="TH Sarabun New"/>
                 <w:b w:val="0"/>
                 <w:bCs w:val="0"/>
-                <w:i w:val="0"/>
-                <w:iCs w:val="0"/>
-                <w:noProof/>
+                <w:noProof/>
+                <w:webHidden/>
                 <w:szCs w:val="24"/>
               </w:rPr>
-              <w:t>Infrastructure Vulnerability Assessment</w:t>
+              <w:tab/>
             </w:r>
             <w:r>
               <w:rPr>
                 <w:rFonts w:ascii="TH Sarabun New" w:hAnsi="TH Sarabun New" w:cs="TH Sarabun New"/>
                 <w:b w:val="0"/>
                 <w:bCs w:val="0"/>
-                <w:i w:val="0"/>
-                <w:iCs w:val="0"/>
                 <w:noProof/>
                 <w:webHidden/>
                 <w:szCs w:val="24"/>
               </w:rPr>
-              <w:tab/>
+              <w:fldChar w:fldCharType="begin"/>
             </w:r>
             <w:r>
               <w:rPr>
                 <w:rFonts w:ascii="TH Sarabun New" w:hAnsi="TH Sarabun New" w:cs="TH Sarabun New"/>
                 <w:b w:val="0"/>
                 <w:bCs w:val="0"/>
-                <w:i w:val="0"/>
-                <w:iCs w:val="0"/>
                 <w:noProof/>
                 <w:webHidden/>
                 <w:szCs w:val="24"/>
               </w:rPr>
-              <w:fldChar w:fldCharType="begin"/>
+              <w:instrText xml:space="preserve"> PAGEREF _Toc100647618 \h </w:instrText>
             </w:r>
             <w:r>
               <w:rPr>
                 <w:rFonts w:ascii="TH Sarabun New" w:hAnsi="TH Sarabun New" w:cs="TH Sarabun New"/>
                 <w:b w:val="0"/>
                 <w:bCs w:val="0"/>
-                <w:i w:val="0"/>
-                <w:iCs w:val="0"/>
                 <w:noProof/>
                 <w:webHidden/>
                 <w:szCs w:val="24"/>
               </w:rPr>
-              <w:instrText xml:space="preserve"> PAGEREF _Toc98507707 \h </w:instrText>
             </w:r>
             <w:r>
               <w:rPr>
                 <w:rFonts w:ascii="TH Sarabun New" w:hAnsi="TH Sarabun New" w:cs="TH Sarabun New"/>
                 <w:b w:val="0"/>
                 <w:bCs w:val="0"/>
-                <w:i w:val="0"/>
-                <w:iCs w:val="0"/>
                 <w:noProof/>
                 <w:webHidden/>
                 <w:szCs w:val="24"/>
               </w:rPr>
+              <w:fldChar w:fldCharType="separate"/>
             </w:r>
             <w:r>
               <w:rPr>
                 <w:rFonts w:ascii="TH Sarabun New" w:hAnsi="TH Sarabun New" w:cs="TH Sarabun New"/>
                 <w:b w:val="0"/>
                 <w:bCs w:val="0"/>
-                <w:i w:val="0"/>
-                <w:iCs w:val="0"/>
                 <w:noProof/>
                 <w:webHidden/>
                 <w:szCs w:val="24"/>
               </w:rPr>
-              <w:fldChar w:fldCharType="separate"/>
+              <w:t>7</w:t>
             </w:r>
             <w:r>
               <w:rPr>
                 <w:rFonts w:ascii="TH Sarabun New" w:hAnsi="TH Sarabun New" w:cs="TH Sarabun New"/>
                 <w:b w:val="0"/>
                 <w:bCs w:val="0"/>
-                <w:i w:val="0"/>
-                <w:iCs w:val="0"/>
-                <w:noProof/>
-                <w:webHidden/>
-                <w:szCs w:val="24"/>
-              </w:rPr>
-              <w:t>7</w:t>
-            </w:r>
-            <w:r>
-              <w:rPr>
-                <w:rFonts w:ascii="TH Sarabun New" w:hAnsi="TH Sarabun New" w:cs="TH Sarabun New"/>
-                <w:b w:val="0"/>
-                <w:bCs w:val="0"/>
-                <w:i w:val="0"/>
-                <w:iCs w:val="0"/>
                 <w:noProof/>
                 <w:webHidden/>
                 <w:szCs w:val="24"/>
@@ -2083,7 +1987,6 @@
             <w:tabs>
               <w:tab w:val="right" w:leader="dot" w:pos="9010"/>
             </w:tabs>
-            <w:spacing w:before="0"/>
             <w:rPr>
               <w:rFonts w:ascii="TH Sarabun New" w:hAnsi="TH Sarabun New" w:cs="TH Sarabun New"/>
               <w:b w:val="0"/>
@@ -2094,7 +1997,7 @@
               <w:lang w:eastAsia="en-US" w:bidi="th-TH"/>
             </w:rPr>
           </w:pPr>
-          <w:hyperlink w:anchor="_Toc98507708" w:history="1">
+          <w:hyperlink w:anchor="_Toc100647619" w:history="1">
             <w:r>
               <w:rPr>
                 <w:rStyle w:val="Hyperlink"/>
@@ -2141,7 +2044,7 @@
                 <w:sz w:val="24"/>
                 <w:szCs w:val="24"/>
               </w:rPr>
-              <w:instrText xml:space="preserve"> PAGEREF _Toc98507708 \h </w:instrText>
+              <w:instrText xml:space="preserve"> PAGEREF _Toc100647619 \h </w:instrText>
             </w:r>
             <w:r>
               <w:rPr>
@@ -2198,7 +2101,6 @@
             <w:tabs>
               <w:tab w:val="right" w:leader="dot" w:pos="9010"/>
             </w:tabs>
-            <w:spacing w:before="0"/>
             <w:rPr>
               <w:rFonts w:ascii="TH Sarabun New" w:hAnsi="TH Sarabun New" w:cs="TH Sarabun New"/>
               <w:b w:val="0"/>
@@ -2209,7 +2111,7 @@
               <w:lang w:eastAsia="en-US" w:bidi="th-TH"/>
             </w:rPr>
           </w:pPr>
-          <w:hyperlink w:anchor="_Toc98507709" w:history="1">
+          <w:hyperlink w:anchor="_Toc100647620" w:history="1">
             <w:r>
               <w:rPr>
                 <w:rStyle w:val="Hyperlink"/>
@@ -2256,7 +2158,7 @@
                 <w:sz w:val="24"/>
                 <w:szCs w:val="24"/>
               </w:rPr>
-              <w:instrText xml:space="preserve"> PAGEREF _Toc98507709 \h </w:instrText>
+              <w:instrText xml:space="preserve"> PAGEREF _Toc100647620 \h </w:instrText>
             </w:r>
             <w:r>
               <w:rPr>
@@ -2320,7 +2222,7 @@
               <w:lang w:eastAsia="en-US" w:bidi="th-TH"/>
             </w:rPr>
           </w:pPr>
-          <w:hyperlink w:anchor="_Toc98507710" w:history="1">
+          <w:hyperlink w:anchor="_Toc100647621" w:history="1">
             <w:r>
               <w:rPr>
                 <w:rStyle w:val="Hyperlink"/>
@@ -2355,7 +2257,7 @@
                 <w:webHidden/>
                 <w:sz w:val="24"/>
               </w:rPr>
-              <w:instrText xml:space="preserve"> PAGEREF _Toc98507710 \h </w:instrText>
+              <w:instrText xml:space="preserve"> PAGEREF _Toc100647621 \h </w:instrText>
             </w:r>
             <w:r>
               <w:rPr>
@@ -2407,7 +2309,7 @@
               <w:lang w:eastAsia="en-US" w:bidi="th-TH"/>
             </w:rPr>
           </w:pPr>
-          <w:hyperlink w:anchor="_Toc98507711" w:history="1">
+          <w:hyperlink w:anchor="_Toc100647622" w:history="1">
             <w:r>
               <w:rPr>
                 <w:rStyle w:val="Hyperlink"/>
@@ -2442,7 +2344,7 @@
                 <w:webHidden/>
                 <w:sz w:val="24"/>
               </w:rPr>
-              <w:instrText xml:space="preserve"> PAGEREF _Toc98507711 \h </w:instrText>
+              <w:instrText xml:space="preserve"> PAGEREF _Toc100647622 \h </w:instrText>
             </w:r>
             <w:r>
               <w:rPr>
@@ -2487,7 +2389,6 @@
             <w:tabs>
               <w:tab w:val="right" w:leader="dot" w:pos="9010"/>
             </w:tabs>
-            <w:spacing w:before="0"/>
             <w:rPr>
               <w:rFonts w:ascii="TH Sarabun New" w:hAnsi="TH Sarabun New" w:cs="TH Sarabun New"/>
               <w:b w:val="0"/>
@@ -2498,7 +2399,7 @@
               <w:lang w:eastAsia="en-US" w:bidi="th-TH"/>
             </w:rPr>
           </w:pPr>
-          <w:hyperlink w:anchor="_Toc98507712" w:history="1">
+          <w:hyperlink w:anchor="_Toc100647623" w:history="1">
             <w:r>
               <w:rPr>
                 <w:rStyle w:val="Hyperlink"/>
@@ -2545,7 +2446,7 @@
                 <w:sz w:val="24"/>
                 <w:szCs w:val="24"/>
               </w:rPr>
-              <w:instrText xml:space="preserve"> PAGEREF _Toc98507712 \h </w:instrText>
+              <w:instrText xml:space="preserve"> PAGEREF _Toc100647623 \h </w:instrText>
             </w:r>
             <w:r>
               <w:rPr>
@@ -2600,10 +2501,8 @@
           <w:pPr>
             <w:pStyle w:val="TOC1"/>
             <w:tabs>
-              <w:tab w:val="left" w:pos="360"/>
               <w:tab w:val="right" w:leader="dot" w:pos="9010"/>
             </w:tabs>
-            <w:spacing w:before="0"/>
             <w:rPr>
               <w:rFonts w:ascii="TH Sarabun New" w:hAnsi="TH Sarabun New" w:cs="TH Sarabun New"/>
               <w:b w:val="0"/>
@@ -2615,130 +2514,234 @@
               <w:lang w:eastAsia="en-US" w:bidi="th-TH"/>
             </w:rPr>
           </w:pPr>
-          <w:hyperlink w:anchor="_Toc98507713" w:history="1">
+          <w:hyperlink w:anchor="_Toc100647624" w:history="1">
             <w:r>
               <w:rPr>
                 <w:rStyle w:val="Hyperlink"/>
                 <w:rFonts w:ascii="TH Sarabun New" w:eastAsia="Sarabun" w:hAnsi="TH Sarabun New" w:cs="TH Sarabun New"/>
+                <w:b w:val="0"/>
+                <w:bCs w:val="0"/>
+                <w:noProof/>
+                <w:szCs w:val="24"/>
+                <w:cs/>
+              </w:rPr>
+              <w:t xml:space="preserve">6 </w:t>
+            </w:r>
+            <w:r>
+              <w:rPr>
+                <w:rStyle w:val="Hyperlink"/>
+                <w:rFonts w:ascii="TH Sarabun New" w:eastAsia="Sarabun" w:hAnsi="TH Sarabun New" w:cs="TH Sarabun New"/>
+                <w:b w:val="0"/>
+                <w:bCs w:val="0"/>
+                <w:noProof/>
+                <w:szCs w:val="24"/>
+              </w:rPr>
+              <w:t>Port Discovery</w:t>
+            </w:r>
+            <w:r>
+              <w:rPr>
+                <w:rFonts w:ascii="TH Sarabun New" w:hAnsi="TH Sarabun New" w:cs="TH Sarabun New"/>
+                <w:b w:val="0"/>
+                <w:bCs w:val="0"/>
+                <w:noProof/>
+                <w:webHidden/>
+                <w:szCs w:val="24"/>
+              </w:rPr>
+              <w:tab/>
+            </w:r>
+            <w:r>
+              <w:rPr>
+                <w:rFonts w:ascii="TH Sarabun New" w:hAnsi="TH Sarabun New" w:cs="TH Sarabun New"/>
+                <w:b w:val="0"/>
+                <w:bCs w:val="0"/>
+                <w:noProof/>
+                <w:webHidden/>
+                <w:szCs w:val="24"/>
+              </w:rPr>
+              <w:fldChar w:fldCharType="begin"/>
+            </w:r>
+            <w:r>
+              <w:rPr>
+                <w:rFonts w:ascii="TH Sarabun New" w:hAnsi="TH Sarabun New" w:cs="TH Sarabun New"/>
+                <w:b w:val="0"/>
+                <w:bCs w:val="0"/>
+                <w:noProof/>
+                <w:webHidden/>
+                <w:szCs w:val="24"/>
+              </w:rPr>
+              <w:instrText xml:space="preserve"> PAGEREF _Toc100647624 \h </w:instrText>
+            </w:r>
+            <w:r>
+              <w:rPr>
+                <w:rFonts w:ascii="TH Sarabun New" w:hAnsi="TH Sarabun New" w:cs="TH Sarabun New"/>
+                <w:b w:val="0"/>
+                <w:bCs w:val="0"/>
+                <w:noProof/>
+                <w:webHidden/>
+                <w:szCs w:val="24"/>
+              </w:rPr>
+            </w:r>
+            <w:r>
+              <w:rPr>
+                <w:rFonts w:ascii="TH Sarabun New" w:hAnsi="TH Sarabun New" w:cs="TH Sarabun New"/>
+                <w:b w:val="0"/>
+                <w:bCs w:val="0"/>
+                <w:noProof/>
+                <w:webHidden/>
+                <w:szCs w:val="24"/>
+              </w:rPr>
+              <w:fldChar w:fldCharType="separate"/>
+            </w:r>
+            <w:r>
+              <w:rPr>
+                <w:rFonts w:ascii="TH Sarabun New" w:hAnsi="TH Sarabun New" w:cs="TH Sarabun New"/>
+                <w:b w:val="0"/>
+                <w:bCs w:val="0"/>
+                <w:noProof/>
+                <w:webHidden/>
+                <w:szCs w:val="24"/>
+              </w:rPr>
+              <w:t>11</w:t>
+            </w:r>
+            <w:r>
+              <w:rPr>
+                <w:rFonts w:ascii="TH Sarabun New" w:hAnsi="TH Sarabun New" w:cs="TH Sarabun New"/>
+                <w:b w:val="0"/>
+                <w:bCs w:val="0"/>
+                <w:noProof/>
+                <w:webHidden/>
+                <w:szCs w:val="24"/>
+              </w:rPr>
+              <w:fldChar w:fldCharType="end"/>
+            </w:r>
+          </w:hyperlink>
+        </w:p>
+        <w:p>
+          <w:pPr>
+            <w:pStyle w:val="TOC1"/>
+            <w:tabs>
+              <w:tab w:val="left" w:pos="360"/>
+              <w:tab w:val="right" w:leader="dot" w:pos="9010"/>
+            </w:tabs>
+            <w:rPr>
+              <w:rFonts w:ascii="TH Sarabun New" w:hAnsi="TH Sarabun New" w:cs="TH Sarabun New"/>
+              <w:b w:val="0"/>
+              <w:bCs w:val="0"/>
+              <w:i w:val="0"/>
+              <w:iCs w:val="0"/>
+              <w:noProof/>
+              <w:szCs w:val="24"/>
+              <w:lang w:eastAsia="en-US" w:bidi="th-TH"/>
+            </w:rPr>
+          </w:pPr>
+          <w:hyperlink w:anchor="_Toc100647625" w:history="1">
+            <w:r>
+              <w:rPr>
+                <w:rStyle w:val="Hyperlink"/>
+                <w:rFonts w:ascii="TH Sarabun New" w:eastAsia="Sarabun" w:hAnsi="TH Sarabun New" w:cs="TH Sarabun New"/>
+                <w:b w:val="0"/>
+                <w:bCs w:val="0"/>
+                <w:noProof/>
+                <w:szCs w:val="24"/>
+                <w:highlight w:val="yellow"/>
+              </w:rPr>
+              <w:t>7.</w:t>
+            </w:r>
+            <w:r>
+              <w:rPr>
+                <w:rFonts w:ascii="TH Sarabun New" w:hAnsi="TH Sarabun New" w:cs="TH Sarabun New"/>
                 <w:b w:val="0"/>
                 <w:bCs w:val="0"/>
                 <w:i w:val="0"/>
                 <w:iCs w:val="0"/>
                 <w:noProof/>
                 <w:szCs w:val="24"/>
-              </w:rPr>
-              <w:t>6.</w:t>
-            </w:r>
-            <w:r>
-              <w:rPr>
-                <w:rFonts w:ascii="TH Sarabun New" w:hAnsi="TH Sarabun New" w:cs="TH Sarabun New"/>
+                <w:lang w:eastAsia="en-US" w:bidi="th-TH"/>
+              </w:rPr>
+              <w:tab/>
+            </w:r>
+            <w:r>
+              <w:rPr>
+                <w:rStyle w:val="Hyperlink"/>
+                <w:rFonts w:ascii="TH Sarabun New" w:eastAsia="Sarabun" w:hAnsi="TH Sarabun New" w:cs="TH Sarabun New"/>
                 <w:b w:val="0"/>
                 <w:bCs w:val="0"/>
-                <w:i w:val="0"/>
-                <w:iCs w:val="0"/>
                 <w:noProof/>
                 <w:szCs w:val="24"/>
-                <w:lang w:eastAsia="en-US" w:bidi="th-TH"/>
-              </w:rPr>
-              <w:tab/>
-            </w:r>
-            <w:r>
-              <w:rPr>
-                <w:rStyle w:val="Hyperlink"/>
-                <w:rFonts w:ascii="TH Sarabun New" w:eastAsia="Sarabun" w:hAnsi="TH Sarabun New" w:cs="TH Sarabun New"/>
+                <w:highlight w:val="yellow"/>
+              </w:rPr>
+              <w:t>Appendix</w:t>
+            </w:r>
+            <w:r>
+              <w:rPr>
+                <w:rFonts w:ascii="TH Sarabun New" w:hAnsi="TH Sarabun New" w:cs="TH Sarabun New"/>
                 <w:b w:val="0"/>
                 <w:bCs w:val="0"/>
-                <w:i w:val="0"/>
-                <w:iCs w:val="0"/>
-                <w:noProof/>
+                <w:noProof/>
+                <w:webHidden/>
                 <w:szCs w:val="24"/>
               </w:rPr>
-              <w:t>Appendix</w:t>
+              <w:tab/>
             </w:r>
             <w:r>
               <w:rPr>
                 <w:rFonts w:ascii="TH Sarabun New" w:hAnsi="TH Sarabun New" w:cs="TH Sarabun New"/>
                 <w:b w:val="0"/>
                 <w:bCs w:val="0"/>
-                <w:i w:val="0"/>
-                <w:iCs w:val="0"/>
                 <w:noProof/>
                 <w:webHidden/>
                 <w:szCs w:val="24"/>
               </w:rPr>
-              <w:tab/>
+              <w:fldChar w:fldCharType="begin"/>
             </w:r>
             <w:r>
               <w:rPr>
                 <w:rFonts w:ascii="TH Sarabun New" w:hAnsi="TH Sarabun New" w:cs="TH Sarabun New"/>
                 <w:b w:val="0"/>
                 <w:bCs w:val="0"/>
-                <w:i w:val="0"/>
-                <w:iCs w:val="0"/>
                 <w:noProof/>
                 <w:webHidden/>
                 <w:szCs w:val="24"/>
               </w:rPr>
-              <w:fldChar w:fldCharType="begin"/>
+              <w:instrText xml:space="preserve"> PAGEREF _Toc100647625 \h </w:instrText>
             </w:r>
             <w:r>
               <w:rPr>
                 <w:rFonts w:ascii="TH Sarabun New" w:hAnsi="TH Sarabun New" w:cs="TH Sarabun New"/>
                 <w:b w:val="0"/>
                 <w:bCs w:val="0"/>
-                <w:i w:val="0"/>
-                <w:iCs w:val="0"/>
                 <w:noProof/>
                 <w:webHidden/>
                 <w:szCs w:val="24"/>
               </w:rPr>
-              <w:instrText xml:space="preserve"> PAGEREF _Toc98507713 \h </w:instrText>
             </w:r>
             <w:r>
               <w:rPr>
                 <w:rFonts w:ascii="TH Sarabun New" w:hAnsi="TH Sarabun New" w:cs="TH Sarabun New"/>
                 <w:b w:val="0"/>
                 <w:bCs w:val="0"/>
-                <w:i w:val="0"/>
-                <w:iCs w:val="0"/>
                 <w:noProof/>
                 <w:webHidden/>
                 <w:szCs w:val="24"/>
               </w:rPr>
+              <w:fldChar w:fldCharType="separate"/>
             </w:r>
             <w:r>
               <w:rPr>
                 <w:rFonts w:ascii="TH Sarabun New" w:hAnsi="TH Sarabun New" w:cs="TH Sarabun New"/>
                 <w:b w:val="0"/>
                 <w:bCs w:val="0"/>
-                <w:i w:val="0"/>
-                <w:iCs w:val="0"/>
                 <w:noProof/>
                 <w:webHidden/>
                 <w:szCs w:val="24"/>
               </w:rPr>
-              <w:fldChar w:fldCharType="separate"/>
+              <w:t>12</w:t>
             </w:r>
             <w:r>
               <w:rPr>
                 <w:rFonts w:ascii="TH Sarabun New" w:hAnsi="TH Sarabun New" w:cs="TH Sarabun New"/>
                 <w:b w:val="0"/>
                 <w:bCs w:val="0"/>
-                <w:i w:val="0"/>
-                <w:iCs w:val="0"/>
-                <w:noProof/>
-                <w:webHidden/>
-                <w:szCs w:val="24"/>
-              </w:rPr>
-              <w:t>11</w:t>
-            </w:r>
-            <w:r>
-              <w:rPr>
-                <w:rFonts w:ascii="TH Sarabun New" w:hAnsi="TH Sarabun New" w:cs="TH Sarabun New"/>
-                <w:b w:val="0"/>
-                <w:bCs w:val="0"/>
-                <w:i w:val="0"/>
-                <w:iCs w:val="0"/>
                 <w:noProof/>
                 <w:webHidden/>
                 <w:szCs w:val="24"/>
@@ -2753,7 +2756,6 @@
             <w:tabs>
               <w:tab w:val="right" w:leader="dot" w:pos="9010"/>
             </w:tabs>
-            <w:spacing w:before="0"/>
             <w:rPr>
               <w:rFonts w:ascii="TH Sarabun New" w:hAnsi="TH Sarabun New" w:cs="TH Sarabun New"/>
               <w:b w:val="0"/>
@@ -2764,7 +2766,7 @@
               <w:lang w:eastAsia="en-US" w:bidi="th-TH"/>
             </w:rPr>
           </w:pPr>
-          <w:hyperlink w:anchor="_Toc98507714" w:history="1">
+          <w:hyperlink w:anchor="_Toc100647626" w:history="1">
             <w:r>
               <w:rPr>
                 <w:rStyle w:val="Hyperlink"/>
@@ -2774,8 +2776,9 @@
                 <w:noProof/>
                 <w:sz w:val="24"/>
                 <w:szCs w:val="24"/>
-              </w:rPr>
-              <w:t>6.1 About Nessus</w:t>
+                <w:highlight w:val="yellow"/>
+              </w:rPr>
+              <w:t>7.1 About Nessus</w:t>
             </w:r>
             <w:r>
               <w:rPr>
@@ -2811,7 +2814,7 @@
                 <w:sz w:val="24"/>
                 <w:szCs w:val="24"/>
               </w:rPr>
-              <w:instrText xml:space="preserve"> PAGEREF _Toc98507714 \h </w:instrText>
+              <w:instrText xml:space="preserve"> PAGEREF _Toc100647626 \h </w:instrText>
             </w:r>
             <w:r>
               <w:rPr>
@@ -2846,7 +2849,7 @@
                 <w:sz w:val="24"/>
                 <w:szCs w:val="24"/>
               </w:rPr>
-              <w:t>11</w:t>
+              <w:t>12</w:t>
             </w:r>
             <w:r>
               <w:rPr>
@@ -2875,16 +2878,16 @@
               <w:lang w:eastAsia="en-US" w:bidi="th-TH"/>
             </w:rPr>
           </w:pPr>
-          <w:hyperlink w:anchor="_Toc98507715" w:history="1">
+          <w:hyperlink w:anchor="_Toc100647627" w:history="1">
             <w:r>
               <w:rPr>
                 <w:rStyle w:val="Hyperlink"/>
                 <w:rFonts w:ascii="TH Sarabun New" w:eastAsia="Sarabun" w:hAnsi="TH Sarabun New" w:cs="TH Sarabun New"/>
                 <w:noProof/>
                 <w:sz w:val="24"/>
-                <w:highlight w:val="white"/>
-              </w:rPr>
-              <w:t>6.1.1 Nessus vulnerabilities</w:t>
+                <w:highlight w:val="yellow"/>
+              </w:rPr>
+              <w:t>7.1.1 Nessus vulnerabilities</w:t>
             </w:r>
             <w:r>
               <w:rPr>
@@ -2911,7 +2914,7 @@
                 <w:webHidden/>
                 <w:sz w:val="24"/>
               </w:rPr>
-              <w:instrText xml:space="preserve"> PAGEREF _Toc98507715 \h </w:instrText>
+              <w:instrText xml:space="preserve"> PAGEREF _Toc100647627 \h </w:instrText>
             </w:r>
             <w:r>
               <w:rPr>
@@ -2937,7 +2940,7 @@
                 <w:webHidden/>
                 <w:sz w:val="24"/>
               </w:rPr>
-              <w:t>11</w:t>
+              <w:t>12</w:t>
             </w:r>
             <w:r>
               <w:rPr>
@@ -2963,15 +2966,16 @@
               <w:lang w:eastAsia="en-US" w:bidi="th-TH"/>
             </w:rPr>
           </w:pPr>
-          <w:hyperlink w:anchor="_Toc98507716" w:history="1">
+          <w:hyperlink w:anchor="_Toc100647628" w:history="1">
             <w:r>
               <w:rPr>
                 <w:rStyle w:val="Hyperlink"/>
                 <w:rFonts w:ascii="TH Sarabun New" w:eastAsia="Sarabun" w:hAnsi="TH Sarabun New" w:cs="TH Sarabun New"/>
                 <w:noProof/>
                 <w:sz w:val="24"/>
-              </w:rPr>
-              <w:t>6.1.2 Nessus risk score</w:t>
+                <w:highlight w:val="yellow"/>
+              </w:rPr>
+              <w:t>7.1.2 Nessus risk score</w:t>
             </w:r>
             <w:r>
               <w:rPr>
@@ -2998,7 +3002,7 @@
                 <w:webHidden/>
                 <w:sz w:val="24"/>
               </w:rPr>
-              <w:instrText xml:space="preserve"> PAGEREF _Toc98507716 \h </w:instrText>
+              <w:instrText xml:space="preserve"> PAGEREF _Toc100647628 \h </w:instrText>
             </w:r>
             <w:r>
               <w:rPr>
@@ -3024,209 +3028,7 @@
                 <w:webHidden/>
                 <w:sz w:val="24"/>
               </w:rPr>
-              <w:t>11</w:t>
-            </w:r>
-            <w:r>
-              <w:rPr>
-                <w:rFonts w:ascii="TH Sarabun New" w:hAnsi="TH Sarabun New" w:cs="TH Sarabun New"/>
-                <w:noProof/>
-                <w:webHidden/>
-                <w:sz w:val="24"/>
-              </w:rPr>
-              <w:fldChar w:fldCharType="end"/>
-            </w:r>
-          </w:hyperlink>
-        </w:p>
-        <w:p>
-          <w:pPr>
-            <w:pStyle w:val="TOC2"/>
-            <w:tabs>
-              <w:tab w:val="right" w:leader="dot" w:pos="9010"/>
-            </w:tabs>
-            <w:spacing w:before="0"/>
-            <w:rPr>
-              <w:rFonts w:ascii="TH Sarabun New" w:hAnsi="TH Sarabun New" w:cs="TH Sarabun New"/>
-              <w:b w:val="0"/>
-              <w:bCs w:val="0"/>
-              <w:noProof/>
-              <w:sz w:val="24"/>
-              <w:szCs w:val="24"/>
-              <w:lang w:eastAsia="en-US" w:bidi="th-TH"/>
-            </w:rPr>
-          </w:pPr>
-          <w:hyperlink w:anchor="_Toc98507717" w:history="1">
-            <w:r>
-              <w:rPr>
-                <w:rStyle w:val="Hyperlink"/>
-                <w:rFonts w:ascii="TH Sarabun New" w:eastAsia="Sarabun" w:hAnsi="TH Sarabun New" w:cs="TH Sarabun New"/>
-                <w:b w:val="0"/>
-                <w:bCs w:val="0"/>
-                <w:noProof/>
-                <w:sz w:val="24"/>
-                <w:szCs w:val="24"/>
-              </w:rPr>
-              <w:t>6.2 About Burp Suite's web vulnerability scanner</w:t>
-            </w:r>
-            <w:r>
-              <w:rPr>
-                <w:rFonts w:ascii="TH Sarabun New" w:hAnsi="TH Sarabun New" w:cs="TH Sarabun New"/>
-                <w:b w:val="0"/>
-                <w:bCs w:val="0"/>
-                <w:noProof/>
-                <w:webHidden/>
-                <w:sz w:val="24"/>
-                <w:szCs w:val="24"/>
-              </w:rPr>
-              <w:tab/>
-            </w:r>
-            <w:r>
-              <w:rPr>
-                <w:rFonts w:ascii="TH Sarabun New" w:hAnsi="TH Sarabun New" w:cs="TH Sarabun New"/>
-                <w:b w:val="0"/>
-                <w:bCs w:val="0"/>
-                <w:noProof/>
-                <w:webHidden/>
-                <w:sz w:val="24"/>
-                <w:szCs w:val="24"/>
-              </w:rPr>
-              <w:fldChar w:fldCharType="begin"/>
-            </w:r>
-            <w:r>
-              <w:rPr>
-                <w:rFonts w:ascii="TH Sarabun New" w:hAnsi="TH Sarabun New" w:cs="TH Sarabun New"/>
-                <w:b w:val="0"/>
-                <w:bCs w:val="0"/>
-                <w:noProof/>
-                <w:webHidden/>
-                <w:sz w:val="24"/>
-                <w:szCs w:val="24"/>
-              </w:rPr>
-              <w:instrText xml:space="preserve"> PAGEREF _Toc98507717 \h </w:instrText>
-            </w:r>
-            <w:r>
-              <w:rPr>
-                <w:rFonts w:ascii="TH Sarabun New" w:hAnsi="TH Sarabun New" w:cs="TH Sarabun New"/>
-                <w:b w:val="0"/>
-                <w:bCs w:val="0"/>
-                <w:noProof/>
-                <w:webHidden/>
-                <w:sz w:val="24"/>
-                <w:szCs w:val="24"/>
-              </w:rPr>
-            </w:r>
-            <w:r>
-              <w:rPr>
-                <w:rFonts w:ascii="TH Sarabun New" w:hAnsi="TH Sarabun New" w:cs="TH Sarabun New"/>
-                <w:b w:val="0"/>
-                <w:bCs w:val="0"/>
-                <w:noProof/>
-                <w:webHidden/>
-                <w:sz w:val="24"/>
-                <w:szCs w:val="24"/>
-              </w:rPr>
-              <w:fldChar w:fldCharType="separate"/>
-            </w:r>
-            <w:r>
-              <w:rPr>
-                <w:rFonts w:ascii="TH Sarabun New" w:hAnsi="TH Sarabun New" w:cs="TH Sarabun New"/>
-                <w:b w:val="0"/>
-                <w:bCs w:val="0"/>
-                <w:noProof/>
-                <w:webHidden/>
-                <w:sz w:val="24"/>
-                <w:szCs w:val="24"/>
-              </w:rPr>
-              <w:t>13</w:t>
-            </w:r>
-            <w:r>
-              <w:rPr>
-                <w:rFonts w:ascii="TH Sarabun New" w:hAnsi="TH Sarabun New" w:cs="TH Sarabun New"/>
-                <w:b w:val="0"/>
-                <w:bCs w:val="0"/>
-                <w:noProof/>
-                <w:webHidden/>
-                <w:sz w:val="24"/>
-                <w:szCs w:val="24"/>
-              </w:rPr>
-              <w:fldChar w:fldCharType="end"/>
-            </w:r>
-          </w:hyperlink>
-        </w:p>
-        <w:p>
-          <w:pPr>
-            <w:pStyle w:val="TOC3"/>
-            <w:tabs>
-              <w:tab w:val="right" w:leader="dot" w:pos="9010"/>
-            </w:tabs>
-            <w:rPr>
-              <w:rFonts w:ascii="TH Sarabun New" w:hAnsi="TH Sarabun New" w:cs="TH Sarabun New"/>
-              <w:noProof/>
-              <w:sz w:val="24"/>
-              <w:lang w:eastAsia="en-US" w:bidi="th-TH"/>
-            </w:rPr>
-          </w:pPr>
-          <w:hyperlink w:anchor="_Toc98507718" w:history="1">
-            <w:r>
-              <w:rPr>
-                <w:rStyle w:val="Hyperlink"/>
-                <w:rFonts w:ascii="TH Sarabun New" w:eastAsia="Sarabun" w:hAnsi="TH Sarabun New" w:cs="TH Sarabun New"/>
-                <w:noProof/>
-                <w:sz w:val="24"/>
-              </w:rPr>
-              <w:t>6.2.1 Burp Suite's web vulnerability scanner risk score</w:t>
-            </w:r>
-            <w:r>
-              <w:rPr>
-                <w:rFonts w:ascii="TH Sarabun New" w:hAnsi="TH Sarabun New" w:cs="TH Sarabun New"/>
-                <w:noProof/>
-                <w:webHidden/>
-                <w:sz w:val="24"/>
-              </w:rPr>
-              <w:tab/>
-            </w:r>
-            <w:r>
-              <w:rPr>
-                <w:rFonts w:ascii="TH Sarabun New" w:hAnsi="TH Sarabun New" w:cs="TH Sarabun New"/>
-                <w:noProof/>
-                <w:webHidden/>
-                <w:sz w:val="24"/>
-              </w:rPr>
-              <w:fldChar w:fldCharType="begin"/>
-            </w:r>
-            <w:r>
-              <w:rPr>
-                <w:rFonts w:ascii="TH Sarabun New" w:hAnsi="TH Sarabun New" w:cs="TH Sarabun New"/>
-                <w:noProof/>
-                <w:webHidden/>
-                <w:sz w:val="24"/>
-              </w:rPr>
-              <w:instrText xml:space="preserve"> PAGEREF _Toc98507718 \h </w:instrText>
-            </w:r>
-            <w:r>
-              <w:rPr>
-                <w:rFonts w:ascii="TH Sarabun New" w:hAnsi="TH Sarabun New" w:cs="TH Sarabun New"/>
-                <w:noProof/>
-                <w:webHidden/>
-                <w:sz w:val="24"/>
-              </w:rPr>
-            </w:r>
-            <w:r>
-              <w:rPr>
-                <w:rFonts w:ascii="TH Sarabun New" w:hAnsi="TH Sarabun New" w:cs="TH Sarabun New"/>
-                <w:noProof/>
-                <w:webHidden/>
-                <w:sz w:val="24"/>
-              </w:rPr>
-              <w:fldChar w:fldCharType="separate"/>
-            </w:r>
-            <w:r>
-              <w:rPr>
-                <w:rFonts w:ascii="TH Sarabun New" w:hAnsi="TH Sarabun New" w:cs="TH Sarabun New"/>
-                <w:noProof/>
-                <w:webHidden/>
-                <w:sz w:val="24"/>
-              </w:rPr>
-              <w:t>13</w:t>
+              <w:t>12</w:t>
             </w:r>
             <w:r>
               <w:rPr>
@@ -3364,7 +3166,7 @@
           <w:szCs w:val="28"/>
         </w:rPr>
       </w:pPr>
-      <w:bookmarkStart w:id="1" w:name="_Toc98507702"/>
+      <w:bookmarkStart w:id="1" w:name="_Toc100647613"/>
       <w:r>
         <w:rPr>
           <w:rFonts w:ascii="TH Sarabun New" w:eastAsia="Sarabun" w:hAnsi="TH Sarabun New" w:cs="TH Sarabun New"/>
@@ -3430,7 +3232,7 @@
           <w:szCs w:val="28"/>
         </w:rPr>
       </w:pPr>
-      <w:bookmarkStart w:id="2" w:name="_Toc98507703"/>
+      <w:bookmarkStart w:id="2" w:name="_Toc100647614"/>
       <w:r>
         <w:rPr>
           <w:rFonts w:ascii="TH Sarabun New" w:eastAsia="Sarabun" w:hAnsi="TH Sarabun New" w:cs="TH Sarabun New"/>
@@ -3854,7 +3656,7 @@
           <w:szCs w:val="28"/>
         </w:rPr>
       </w:pPr>
-      <w:bookmarkStart w:id="3" w:name="_Toc98507704"/>
+      <w:bookmarkStart w:id="3" w:name="_Toc100647615"/>
       <w:r>
         <w:rPr>
           <w:rFonts w:ascii="TH Sarabun New" w:eastAsia="Sarabun" w:hAnsi="TH Sarabun New" w:cs="TH Sarabun New"/>
@@ -3877,7 +3679,7 @@
           <w:szCs w:val="28"/>
         </w:rPr>
       </w:pPr>
-      <w:bookmarkStart w:id="4" w:name="_Toc98507705"/>
+      <w:bookmarkStart w:id="4" w:name="_Toc100647616"/>
       <w:r>
         <w:rPr>
           <w:rFonts w:ascii="TH Sarabun New" w:eastAsia="Sarabun" w:hAnsi="TH Sarabun New" w:cs="TH Sarabun New"/>
@@ -4589,7 +4391,7 @@
           <w:szCs w:val="28"/>
         </w:rPr>
       </w:pPr>
-      <w:bookmarkStart w:id="6" w:name="_Toc98507706"/>
+      <w:bookmarkStart w:id="6" w:name="_Toc100647617"/>
       <w:r>
         <w:rPr>
           <w:rFonts w:ascii="TH Sarabun New" w:eastAsia="Sarabun" w:hAnsi="TH Sarabun New" w:cs="TH Sarabun New"/>
@@ -4769,33 +4571,17 @@
                 <w:szCs w:val="28"/>
               </w:rPr>
             </w:pPr>
-            <w:r>
-              <w:rPr>
-                <w:rFonts w:ascii="TH Sarabun New" w:eastAsia="Sarabun" w:hAnsi="TH Sarabun New" w:cs="TH Sarabun New"/>
-                <w:color w:val="000000"/>
-                <w:sz w:val="28"/>
-                <w:szCs w:val="28"/>
-              </w:rPr>
-              <w:t>Nessus</w:t>
-            </w:r>
-            <w:r>
-              <w:rPr>
-                <w:rFonts w:ascii="TH Sarabun New" w:eastAsia="Sarabun" w:hAnsi="TH Sarabun New" w:cs="TH Sarabun New"/>
-                <w:color w:val="000000"/>
-                <w:sz w:val="28"/>
-                <w:szCs w:val="28"/>
-              </w:rPr>
-              <w:t xml:space="preserve"> P</w:t>
-            </w:r>
-            <w:r>
-              <w:rPr>
-                <w:rFonts w:ascii="TH Sarabun New" w:eastAsia="Sarabun" w:hAnsi="TH Sarabun New" w:cs="TH Sarabun New"/>
-                <w:color w:val="000000"/>
-                <w:sz w:val="28"/>
-                <w:szCs w:val="28"/>
-              </w:rPr>
-              <w:t>rofessional</w:t>
-            </w:r>
+            <w:proofErr w:type="spellStart"/>
+            <w:r>
+              <w:rPr>
+                <w:rFonts w:ascii="TH Sarabun New" w:eastAsia="Sarabun" w:hAnsi="TH Sarabun New" w:cs="TH Sarabun New"/>
+                <w:color w:val="000000"/>
+                <w:sz w:val="28"/>
+                <w:szCs w:val="28"/>
+              </w:rPr>
+              <w:t>Greenbone</w:t>
+            </w:r>
+            <w:proofErr w:type="spellEnd"/>
           </w:p>
         </w:tc>
         <w:tc>
@@ -4822,80 +4608,6 @@
                 <w:szCs w:val="28"/>
               </w:rPr>
               <w:t>Infrastructure</w:t>
-            </w:r>
-            <w:r>
-              <w:rPr>
-                <w:rFonts w:ascii="TH Sarabun New" w:hAnsi="TH Sarabun New" w:cs="TH Sarabun New"/>
-                <w:sz w:val="28"/>
-                <w:szCs w:val="28"/>
-              </w:rPr>
-              <w:t xml:space="preserve"> </w:t>
-            </w:r>
-            <w:r>
-              <w:rPr>
-                <w:rFonts w:ascii="TH Sarabun New" w:eastAsia="Sarabun" w:hAnsi="TH Sarabun New" w:cs="TH Sarabun New"/>
-                <w:sz w:val="28"/>
-                <w:szCs w:val="28"/>
-              </w:rPr>
-              <w:t>Vulnerability Assessment</w:t>
-            </w:r>
-          </w:p>
-        </w:tc>
-      </w:tr>
-      <w:tr>
-        <w:tc>
-          <w:tcPr>
-            <w:tcW w:w="3823" w:type="dxa"/>
-          </w:tcPr>
-          <w:p>
-            <w:pPr>
-              <w:tabs>
-                <w:tab w:val="left" w:pos="1440"/>
-              </w:tabs>
-              <w:spacing w:after="0" w:line="240" w:lineRule="auto"/>
-              <w:jc w:val="center"/>
-              <w:rPr>
-                <w:rFonts w:ascii="TH Sarabun New" w:eastAsia="Sarabun" w:hAnsi="TH Sarabun New" w:cs="TH Sarabun New"/>
-                <w:color w:val="000000"/>
-                <w:sz w:val="28"/>
-                <w:szCs w:val="28"/>
-              </w:rPr>
-            </w:pPr>
-            <w:r>
-              <w:rPr>
-                <w:rFonts w:ascii="TH Sarabun New" w:eastAsia="Sarabun" w:hAnsi="TH Sarabun New" w:cs="TH Sarabun New"/>
-                <w:color w:val="000000"/>
-                <w:sz w:val="28"/>
-                <w:szCs w:val="28"/>
-              </w:rPr>
-              <w:t>Burp Suite's web vulnerability scanner</w:t>
-            </w:r>
-          </w:p>
-        </w:tc>
-        <w:tc>
-          <w:tcPr>
-            <w:tcW w:w="5447" w:type="dxa"/>
-          </w:tcPr>
-          <w:p>
-            <w:pPr>
-              <w:tabs>
-                <w:tab w:val="left" w:pos="1440"/>
-              </w:tabs>
-              <w:spacing w:after="0" w:line="240" w:lineRule="auto"/>
-              <w:jc w:val="center"/>
-              <w:rPr>
-                <w:rFonts w:ascii="TH Sarabun New" w:eastAsia="Sarabun" w:hAnsi="TH Sarabun New" w:cs="TH Sarabun New"/>
-                <w:sz w:val="28"/>
-                <w:szCs w:val="28"/>
-              </w:rPr>
-            </w:pPr>
-            <w:r>
-              <w:rPr>
-                <w:rFonts w:ascii="TH Sarabun New" w:eastAsia="Sarabun" w:hAnsi="TH Sarabun New" w:cs="TH Sarabun New"/>
-                <w:sz w:val="28"/>
-                <w:szCs w:val="28"/>
-              </w:rPr>
-              <w:t>Web Application</w:t>
             </w:r>
             <w:r>
               <w:rPr>
@@ -4945,7 +4657,7 @@
           <w:szCs w:val="28"/>
         </w:rPr>
       </w:pPr>
-      <w:bookmarkStart w:id="8" w:name="_Toc98507707"/>
+      <w:bookmarkStart w:id="8" w:name="_Toc100647618"/>
       <w:r>
         <w:rPr>
           <w:rFonts w:ascii="TH Sarabun New" w:eastAsia="Sarabun" w:hAnsi="TH Sarabun New" w:cs="TH Sarabun New"/>
@@ -5353,7 +5065,7 @@
           <w:szCs w:val="28"/>
         </w:rPr>
       </w:pPr>
-      <w:bookmarkStart w:id="9" w:name="_Toc98507708"/>
+      <w:bookmarkStart w:id="9" w:name="_Toc100647619"/>
       <w:r>
         <w:rPr>
           <w:rFonts w:ascii="TH Sarabun New" w:eastAsia="Sarabun" w:hAnsi="TH Sarabun New" w:cs="TH Sarabun New"/>
@@ -5963,7 +5675,7 @@
           <w:szCs w:val="28"/>
         </w:rPr>
       </w:pPr>
-      <w:bookmarkStart w:id="11" w:name="_Toc98507709"/>
+      <w:bookmarkStart w:id="11" w:name="_Toc100647620"/>
       <w:r>
         <w:rPr>
           <w:rFonts w:ascii="TH Sarabun New" w:eastAsia="Sarabun" w:hAnsi="TH Sarabun New" w:cs="TH Sarabun New"/>
@@ -6019,7 +5731,7 @@
           <w:szCs w:val="28"/>
         </w:rPr>
       </w:pPr>
-      <w:bookmarkStart w:id="12" w:name="_Toc98507710"/>
+      <w:bookmarkStart w:id="12" w:name="_Toc100647621"/>
       <w:r>
         <w:rPr>
           <w:rFonts w:ascii="TH Sarabun New" w:eastAsia="Sarabun" w:hAnsi="TH Sarabun New" w:cs="TH Sarabun New"/>
@@ -6150,7 +5862,7 @@
           <w:szCs w:val="28"/>
         </w:rPr>
       </w:pPr>
-      <w:bookmarkStart w:id="14" w:name="_Toc98507711"/>
+      <w:bookmarkStart w:id="14" w:name="_Toc100647622"/>
       <w:r>
         <w:rPr>
           <w:rFonts w:ascii="TH Sarabun New" w:eastAsia="Sarabun" w:hAnsi="TH Sarabun New" w:cs="TH Sarabun New"/>
@@ -7423,7 +7135,7 @@
         </w:rPr>
         <w:br w:type="page"/>
       </w:r>
-      <w:bookmarkStart w:id="15" w:name="_Toc98507712"/>
+      <w:bookmarkStart w:id="15" w:name="_Toc100647623"/>
       <w:r>
         <w:rPr>
           <w:rFonts w:ascii="TH Sarabun New" w:eastAsia="Sarabun" w:hAnsi="TH Sarabun New" w:cs="TH Sarabun New"/>
@@ -7903,6 +7615,7 @@
               <w:bottom w:val="single" w:sz="4" w:space="0" w:color="auto"/>
               <w:right w:val="single" w:sz="4" w:space="0" w:color="auto"/>
             </w:tcBorders>
+            <w:vAlign w:val="center"/>
           </w:tcPr>
           <w:p>
             <w:pPr>
@@ -7971,12 +7684,10 @@
           <w:p>
             <w:pPr>
               <w:spacing w:after="0" w:line="240" w:lineRule="auto"/>
-              <w:jc w:val="left"/>
-              <w:rPr>
-                <w:rFonts w:ascii="TH Sarabun New" w:eastAsia="Sarabun" w:hAnsi="TH Sarabun New" w:cs="TH Sarabun New"/>
+              <w:rPr>
+                <w:rFonts w:ascii="TH Sarabun New" w:hAnsi="TH Sarabun New" w:cs="TH Sarabun New"/>
                 <w:b/>
                 <w:bCs/>
-                <w:color w:val="000000"/>
                 <w:sz w:val="28"/>
                 <w:szCs w:val="28"/>
               </w:rPr>
@@ -7989,7 +7700,29 @@
                 <w:sz w:val="28"/>
                 <w:szCs w:val="28"/>
               </w:rPr>
-              <w:t>Detail</w:t>
+              <w:t>CVS 3.0</w:t>
+            </w:r>
+          </w:p>
+          <w:p>
+            <w:pPr>
+              <w:spacing w:after="0" w:line="240" w:lineRule="auto"/>
+              <w:rPr>
+                <w:rFonts w:ascii="TH Sarabun New" w:hAnsi="TH Sarabun New" w:cs="TH Sarabun New"/>
+                <w:b/>
+                <w:bCs/>
+                <w:sz w:val="28"/>
+                <w:szCs w:val="28"/>
+              </w:rPr>
+            </w:pPr>
+            <w:r>
+              <w:rPr>
+                <w:rFonts w:ascii="TH Sarabun New" w:hAnsi="TH Sarabun New" w:cs="TH Sarabun New"/>
+                <w:b/>
+                <w:bCs/>
+                <w:sz w:val="28"/>
+                <w:szCs w:val="28"/>
+              </w:rPr>
+              <w:t>Score</w:t>
             </w:r>
           </w:p>
         </w:tc>
@@ -8003,10 +7736,10 @@
               <w:bottom w:val="single" w:sz="4" w:space="0" w:color="auto"/>
               <w:right w:val="single" w:sz="4" w:space="0" w:color="auto"/>
             </w:tcBorders>
+            <w:vAlign w:val="center"/>
           </w:tcPr>
           <w:p>
             <w:pPr>
-              <w:widowControl/>
               <w:pBdr>
                 <w:top w:val="nil"/>
                 <w:left w:val="nil"/>
@@ -8016,10 +7749,8 @@
               </w:pBdr>
               <w:shd w:val="clear" w:color="auto" w:fill="FFFFFF"/>
               <w:spacing w:after="0" w:line="240" w:lineRule="auto"/>
-              <w:jc w:val="left"/>
-              <w:rPr>
-                <w:rFonts w:ascii="TH Sarabun New" w:eastAsia="Sarabun" w:hAnsi="TH Sarabun New" w:cs="TH Sarabun New"/>
-                <w:color w:val="000000"/>
+              <w:rPr>
+                <w:rFonts w:ascii="TH Sarabun New" w:hAnsi="TH Sarabun New" w:cs="TH Sarabun New"/>
                 <w:sz w:val="28"/>
                 <w:szCs w:val="28"/>
               </w:rPr>
@@ -8040,7 +7771,15 @@
                 <w:sz w:val="28"/>
                 <w:szCs w:val="28"/>
               </w:rPr>
-              <w:t>data.description</w:t>
+              <w:t>data.</w:t>
+            </w:r>
+            <w:r>
+              <w:rPr>
+                <w:rFonts w:ascii="TH Sarabun New" w:hAnsi="TH Sarabun New" w:cs="TH Sarabun New"/>
+                <w:sz w:val="28"/>
+                <w:szCs w:val="28"/>
+              </w:rPr>
+              <w:t>cvss</w:t>
             </w:r>
             <w:proofErr w:type="spellEnd"/>
             <w:proofErr w:type="gramEnd"/>
@@ -8089,7 +7828,7 @@
                 <w:sz w:val="28"/>
                 <w:szCs w:val="28"/>
               </w:rPr>
-              <w:t>Solution</w:t>
+              <w:t>Detail</w:t>
             </w:r>
           </w:p>
         </w:tc>
@@ -8103,6 +7842,7 @@
               <w:bottom w:val="single" w:sz="4" w:space="0" w:color="auto"/>
               <w:right w:val="single" w:sz="4" w:space="0" w:color="auto"/>
             </w:tcBorders>
+            <w:vAlign w:val="center"/>
           </w:tcPr>
           <w:p>
             <w:pPr>
@@ -8122,7 +7862,6 @@
                 <w:color w:val="000000"/>
                 <w:sz w:val="28"/>
                 <w:szCs w:val="28"/>
-                <w:highlight w:val="white"/>
               </w:rPr>
             </w:pPr>
             <w:r>
@@ -8141,7 +7880,7 @@
                 <w:sz w:val="28"/>
                 <w:szCs w:val="28"/>
               </w:rPr>
-              <w:t>data.solution</w:t>
+              <w:t>data.description</w:t>
             </w:r>
             <w:proofErr w:type="spellEnd"/>
             <w:proofErr w:type="gramEnd"/>
@@ -8190,7 +7929,7 @@
                 <w:sz w:val="28"/>
                 <w:szCs w:val="28"/>
               </w:rPr>
-              <w:t>Remark</w:t>
+              <w:t>Solution</w:t>
             </w:r>
           </w:p>
         </w:tc>
@@ -8204,6 +7943,109 @@
               <w:bottom w:val="single" w:sz="4" w:space="0" w:color="auto"/>
               <w:right w:val="single" w:sz="4" w:space="0" w:color="auto"/>
             </w:tcBorders>
+            <w:vAlign w:val="center"/>
+          </w:tcPr>
+          <w:p>
+            <w:pPr>
+              <w:widowControl/>
+              <w:pBdr>
+                <w:top w:val="nil"/>
+                <w:left w:val="nil"/>
+                <w:bottom w:val="nil"/>
+                <w:right w:val="nil"/>
+                <w:between w:val="nil"/>
+              </w:pBdr>
+              <w:shd w:val="clear" w:color="auto" w:fill="FFFFFF"/>
+              <w:spacing w:after="0" w:line="240" w:lineRule="auto"/>
+              <w:jc w:val="left"/>
+              <w:rPr>
+                <w:rFonts w:ascii="TH Sarabun New" w:eastAsia="Sarabun" w:hAnsi="TH Sarabun New" w:cs="TH Sarabun New"/>
+                <w:color w:val="000000"/>
+                <w:sz w:val="28"/>
+                <w:szCs w:val="28"/>
+                <w:highlight w:val="white"/>
+              </w:rPr>
+            </w:pPr>
+            <w:r>
+              <w:rPr>
+                <w:rFonts w:ascii="TH Sarabun New" w:hAnsi="TH Sarabun New" w:cs="TH Sarabun New"/>
+                <w:sz w:val="28"/>
+                <w:szCs w:val="28"/>
+              </w:rPr>
+              <w:t>{{</w:t>
+            </w:r>
+            <w:proofErr w:type="spellStart"/>
+            <w:proofErr w:type="gramStart"/>
+            <w:r>
+              <w:rPr>
+                <w:rFonts w:ascii="TH Sarabun New" w:hAnsi="TH Sarabun New" w:cs="TH Sarabun New"/>
+                <w:sz w:val="28"/>
+                <w:szCs w:val="28"/>
+              </w:rPr>
+              <w:t>data.solution</w:t>
+            </w:r>
+            <w:proofErr w:type="spellEnd"/>
+            <w:proofErr w:type="gramEnd"/>
+            <w:r>
+              <w:rPr>
+                <w:rFonts w:ascii="TH Sarabun New" w:hAnsi="TH Sarabun New" w:cs="TH Sarabun New"/>
+                <w:sz w:val="28"/>
+                <w:szCs w:val="28"/>
+              </w:rPr>
+              <w:t>}}</w:t>
+            </w:r>
+          </w:p>
+        </w:tc>
+      </w:tr>
+      <w:tr>
+        <w:tc>
+          <w:tcPr>
+            <w:tcW w:w="988" w:type="dxa"/>
+            <w:tcBorders>
+              <w:top w:val="single" w:sz="4" w:space="0" w:color="auto"/>
+              <w:left w:val="single" w:sz="4" w:space="0" w:color="auto"/>
+              <w:bottom w:val="single" w:sz="4" w:space="0" w:color="auto"/>
+              <w:right w:val="single" w:sz="4" w:space="0" w:color="auto"/>
+            </w:tcBorders>
+            <w:shd w:val="clear" w:color="auto" w:fill="A8D08D"/>
+            <w:vAlign w:val="center"/>
+          </w:tcPr>
+          <w:p>
+            <w:pPr>
+              <w:spacing w:after="0" w:line="240" w:lineRule="auto"/>
+              <w:jc w:val="left"/>
+              <w:rPr>
+                <w:rFonts w:ascii="TH Sarabun New" w:eastAsia="Sarabun" w:hAnsi="TH Sarabun New" w:cs="TH Sarabun New"/>
+                <w:b/>
+                <w:bCs/>
+                <w:color w:val="000000"/>
+                <w:sz w:val="28"/>
+                <w:szCs w:val="28"/>
+              </w:rPr>
+            </w:pPr>
+            <w:r>
+              <w:rPr>
+                <w:rFonts w:ascii="TH Sarabun New" w:hAnsi="TH Sarabun New" w:cs="TH Sarabun New"/>
+                <w:b/>
+                <w:bCs/>
+                <w:sz w:val="28"/>
+                <w:szCs w:val="28"/>
+              </w:rPr>
+              <w:t>Remark</w:t>
+            </w:r>
+          </w:p>
+        </w:tc>
+        <w:tc>
+          <w:tcPr>
+            <w:tcW w:w="8588" w:type="dxa"/>
+            <w:gridSpan w:val="3"/>
+            <w:tcBorders>
+              <w:top w:val="single" w:sz="4" w:space="0" w:color="auto"/>
+              <w:left w:val="single" w:sz="4" w:space="0" w:color="auto"/>
+              <w:bottom w:val="single" w:sz="4" w:space="0" w:color="auto"/>
+              <w:right w:val="single" w:sz="4" w:space="0" w:color="auto"/>
+            </w:tcBorders>
+            <w:vAlign w:val="center"/>
           </w:tcPr>
           <w:p>
             <w:pPr>
@@ -8350,6 +8192,7 @@
         </w:rPr>
       </w:pPr>
       <w:bookmarkStart w:id="16" w:name="_Toc98504839"/>
+      <w:bookmarkStart w:id="17" w:name="_Toc100647624"/>
       <w:r>
         <w:rPr>
           <w:rFonts w:ascii="TH Sarabun New" w:eastAsia="Sarabun" w:hAnsi="TH Sarabun New" w:cs="TH Sarabun New" w:hint="cs"/>
@@ -8373,6 +8216,7 @@
         <w:t>Port Discovery</w:t>
       </w:r>
       <w:bookmarkEnd w:id="16"/>
+      <w:bookmarkEnd w:id="17"/>
     </w:p>
     <w:tbl>
       <w:tblPr>
@@ -8793,8 +8637,8 @@
           <w:highlight w:val="yellow"/>
         </w:rPr>
       </w:pPr>
-      <w:bookmarkStart w:id="17" w:name="_Toc98507714"/>
       <w:bookmarkStart w:id="18" w:name="_Toc98504840"/>
+      <w:bookmarkStart w:id="19" w:name="_Toc100647625"/>
       <w:r>
         <w:rPr>
           <w:rFonts w:ascii="TH Sarabun New" w:eastAsia="Sarabun" w:hAnsi="TH Sarabun New" w:cs="TH Sarabun New"/>
@@ -8806,6 +8650,7 @@
         <w:t>Appendix</w:t>
       </w:r>
       <w:bookmarkEnd w:id="18"/>
+      <w:bookmarkEnd w:id="19"/>
     </w:p>
     <w:p>
       <w:pPr>
@@ -8820,6 +8665,7 @@
           <w:highlight w:val="yellow"/>
         </w:rPr>
       </w:pPr>
+      <w:bookmarkStart w:id="20" w:name="_Toc100647626"/>
       <w:r>
         <w:rPr>
           <w:rFonts w:ascii="TH Sarabun New" w:eastAsia="Sarabun" w:hAnsi="TH Sarabun New" w:cs="TH Sarabun New"/>
@@ -8842,7 +8688,7 @@
         </w:rPr>
         <w:t>.1 About Nessus</w:t>
       </w:r>
-      <w:bookmarkEnd w:id="17"/>
+      <w:bookmarkEnd w:id="20"/>
     </w:p>
     <w:p>
       <w:pPr>
@@ -8922,7 +8768,7 @@
           <w:highlight w:val="yellow"/>
         </w:rPr>
       </w:pPr>
-      <w:bookmarkStart w:id="19" w:name="_Toc98507715"/>
+      <w:bookmarkStart w:id="21" w:name="_Toc100647627"/>
       <w:r>
         <w:rPr>
           <w:rFonts w:ascii="TH Sarabun New" w:eastAsia="Sarabun" w:hAnsi="TH Sarabun New" w:cs="TH Sarabun New"/>
@@ -8956,7 +8802,7 @@
         </w:rPr>
         <w:t>1.1 Nessus vulnerabilities</w:t>
       </w:r>
-      <w:bookmarkEnd w:id="19"/>
+      <w:bookmarkEnd w:id="21"/>
     </w:p>
     <w:p>
       <w:pPr>
@@ -9025,7 +8871,7 @@
           <w:highlight w:val="yellow"/>
         </w:rPr>
       </w:pPr>
-      <w:bookmarkStart w:id="20" w:name="_Toc98507716"/>
+      <w:bookmarkStart w:id="22" w:name="_Toc100647628"/>
       <w:r>
         <w:rPr>
           <w:rFonts w:ascii="TH Sarabun New" w:eastAsia="Sarabun" w:hAnsi="TH Sarabun New" w:cs="TH Sarabun New"/>
@@ -9048,7 +8894,7 @@
         </w:rPr>
         <w:t>.1.2 Nessus risk score</w:t>
       </w:r>
-      <w:bookmarkEnd w:id="20"/>
+      <w:bookmarkEnd w:id="22"/>
     </w:p>
     <w:p>
       <w:pPr>
@@ -10433,7 +10279,7 @@
           <wp:extent cx="1212215" cy="511175"/>
           <wp:effectExtent l="0" t="0" r="0" b="0"/>
           <wp:wrapSquare wrapText="bothSides" distT="0" distB="0" distL="114300" distR="114300"/>
-          <wp:docPr id="1" name="image1.png"/>
+          <wp:docPr id="12" name="image1.png"/>
           <wp:cNvGraphicFramePr/>
           <a:graphic xmlns:a="http://schemas.openxmlformats.org/drawingml/2006/main">
             <a:graphicData uri="http://schemas.openxmlformats.org/drawingml/2006/picture">
@@ -10531,7 +10377,7 @@
           <wp:extent cx="1212215" cy="511175"/>
           <wp:effectExtent l="0" t="0" r="0" b="0"/>
           <wp:wrapSquare wrapText="bothSides" distT="0" distB="0" distL="114300" distR="114300"/>
-          <wp:docPr id="114" name="image1.png"/>
+          <wp:docPr id="13" name="image1.png"/>
           <wp:cNvGraphicFramePr/>
           <a:graphic xmlns:a="http://schemas.openxmlformats.org/drawingml/2006/main">
             <a:graphicData uri="http://schemas.openxmlformats.org/drawingml/2006/picture">
@@ -10604,7 +10450,7 @@
           <wp:extent cx="1212215" cy="511175"/>
           <wp:effectExtent l="0" t="0" r="0" b="0"/>
           <wp:wrapSquare wrapText="bothSides" distT="0" distB="0" distL="114300" distR="114300"/>
-          <wp:docPr id="115" name="image1.png"/>
+          <wp:docPr id="14" name="image1.png"/>
           <wp:cNvGraphicFramePr/>
           <a:graphic xmlns:a="http://schemas.openxmlformats.org/drawingml/2006/main">
             <a:graphicData uri="http://schemas.openxmlformats.org/drawingml/2006/picture">
@@ -10702,7 +10548,7 @@
           <wp:extent cx="1212215" cy="511175"/>
           <wp:effectExtent l="0" t="0" r="0" b="0"/>
           <wp:wrapSquare wrapText="bothSides" distT="0" distB="0" distL="114300" distR="114300"/>
-          <wp:docPr id="116" name="image1.png"/>
+          <wp:docPr id="15" name="image1.png"/>
           <wp:cNvGraphicFramePr/>
           <a:graphic xmlns:a="http://schemas.openxmlformats.org/drawingml/2006/main">
             <a:graphicData uri="http://schemas.openxmlformats.org/drawingml/2006/picture">
@@ -10800,7 +10646,7 @@
           <wp:extent cx="1212215" cy="511175"/>
           <wp:effectExtent l="0" t="0" r="0" b="0"/>
           <wp:wrapSquare wrapText="bothSides" distT="0" distB="0" distL="114300" distR="114300"/>
-          <wp:docPr id="9" name="image1.png"/>
+          <wp:docPr id="16" name="image1.png"/>
           <wp:cNvGraphicFramePr/>
           <a:graphic xmlns:a="http://schemas.openxmlformats.org/drawingml/2006/main">
             <a:graphicData uri="http://schemas.openxmlformats.org/drawingml/2006/picture">
@@ -10848,7 +10694,7 @@
           <wp:extent cx="1212215" cy="511175"/>
           <wp:effectExtent l="0" t="0" r="0" b="0"/>
           <wp:wrapSquare wrapText="bothSides" distT="0" distB="0" distL="114300" distR="114300"/>
-          <wp:docPr id="10" name="image1.png"/>
+          <wp:docPr id="17" name="image1.png"/>
           <wp:cNvGraphicFramePr/>
           <a:graphic xmlns:a="http://schemas.openxmlformats.org/drawingml/2006/main">
             <a:graphicData uri="http://schemas.openxmlformats.org/drawingml/2006/picture">
@@ -13664,28 +13510,28 @@
 </file>
 
 <file path=customXml/item1.xml><?xml version="1.0" encoding="utf-8"?>
-<b:Sources xmlns:b="http://schemas.openxmlformats.org/officeDocument/2006/bibliography" xmlns="http://schemas.openxmlformats.org/officeDocument/2006/bibliography" SelectedStyle="\APASixthEditionOfficeOnline.xsl" StyleName="APA" Version="6"/>
-</file>
-
-<file path=customXml/item2.xml><?xml version="1.0" encoding="utf-8"?>
 <go:gDocsCustomXmlDataStorage xmlns:go="http://customooxmlschemas.google.com/" xmlns:r="http://schemas.openxmlformats.org/officeDocument/2006/relationships">
   <go:docsCustomData xmlns:go="http://customooxmlschemas.google.com/" roundtripDataSignature="AMtx7miD/S5Ph2DkcNMI01LVkZt3VOHtiw==">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</go:docsCustomData>
 </go:gDocsCustomXmlDataStorage>
 </file>
 
-<file path=customXml/itemProps1.xml><?xml version="1.0" encoding="utf-8"?>
-<ds:datastoreItem xmlns:ds="http://schemas.openxmlformats.org/officeDocument/2006/customXml" ds:itemID="{291C9190-827D-4100-972F-7B17CD1671F8}">
-  <ds:schemaRefs>
-    <ds:schemaRef ds:uri="http://schemas.openxmlformats.org/officeDocument/2006/bibliography"/>
-  </ds:schemaRefs>
-</ds:datastoreItem>
+<file path=customXml/item2.xml><?xml version="1.0" encoding="utf-8"?>
+<b:Sources xmlns:b="http://schemas.openxmlformats.org/officeDocument/2006/bibliography" xmlns="http://schemas.openxmlformats.org/officeDocument/2006/bibliography" SelectedStyle="\APASixthEditionOfficeOnline.xsl" StyleName="APA" Version="6"/>
 </file>
 
-<file path=customXml/itemProps2.xml><?xml version="1.0" encoding="utf-8"?>
+<file path=customXml/itemProps1.xml><?xml version="1.0" encoding="utf-8"?>
 <ds:datastoreItem xmlns:ds="http://schemas.openxmlformats.org/officeDocument/2006/customXml" ds:itemID="{11111111-1234-1234-1234-123412341234}">
   <ds:schemaRefs>
     <ds:schemaRef ds:uri="http://customooxmlschemas.google.com/"/>
     <ds:schemaRef ds:uri="http://schemas.openxmlformats.org/officeDocument/2006/relationships"/>
   </ds:schemaRefs>
 </ds:datastoreItem>
+</file>
+
+<file path=customXml/itemProps2.xml><?xml version="1.0" encoding="utf-8"?>
+<ds:datastoreItem xmlns:ds="http://schemas.openxmlformats.org/officeDocument/2006/customXml" ds:itemID="{291C9190-827D-4100-972F-7B17CD1671F8}">
+  <ds:schemaRefs>
+    <ds:schemaRef ds:uri="http://schemas.openxmlformats.org/officeDocument/2006/bibliography"/>
+  </ds:schemaRefs>
+</ds:datastoreItem>
 </file>
</xml_diff>